<commit_message>
Doc MySQL + Nodejs
</commit_message>
<xml_diff>
--- a/3_Documentazione/Documentazione_GestionaleMagazzino.docx
+++ b/3_Documentazione/Documentazione_GestionaleMagazzino.docx
@@ -4695,10 +4695,7 @@
               <w:t>L’utente deve aver fatto l’accesso al sito</w:t>
             </w:r>
             <w:r>
-              <w:t xml:space="preserve"> </w:t>
-            </w:r>
-            <w:r>
-              <w:t>“gestore magazzino”</w:t>
+              <w:t xml:space="preserve"> “gestore magazzino”</w:t>
             </w:r>
           </w:p>
         </w:tc>
@@ -4974,19 +4971,7 @@
               <w:rPr>
                 <w:b/>
               </w:rPr>
-              <w:t>Req-</w:t>
-            </w:r>
-            <w:r>
-              <w:rPr>
-                <w:b/>
-              </w:rPr>
-              <w:t>00</w:t>
-            </w:r>
-            <w:r>
-              <w:rPr>
-                <w:b/>
-              </w:rPr>
-              <w:t>2</w:t>
+              <w:t>Req-002</w:t>
             </w:r>
           </w:p>
         </w:tc>
@@ -6632,13 +6617,7 @@
               <w:rPr>
                 <w:b/>
               </w:rPr>
-              <w:t>Req-00</w:t>
-            </w:r>
-            <w:r>
-              <w:rPr>
-                <w:b/>
-              </w:rPr>
-              <w:t>2</w:t>
+              <w:t>Req-002</w:t>
             </w:r>
           </w:p>
         </w:tc>
@@ -7535,8 +7514,6 @@
             <w:r>
               <w:t>amministratore</w:t>
             </w:r>
-            <w:bookmarkStart w:id="8" w:name="_GoBack"/>
-            <w:bookmarkEnd w:id="8"/>
             <w:r>
               <w:t xml:space="preserve"> deve poter visualizzare la lista </w:t>
             </w:r>
@@ -7600,13 +7577,7 @@
           </w:tcPr>
           <w:p>
             <w:r>
-              <w:t>L’utente deve aver fatto l’accesso al sito come “</w:t>
-            </w:r>
-            <w:r>
-              <w:t>amministratore</w:t>
-            </w:r>
-            <w:r>
-              <w:t>”</w:t>
+              <w:t>L’utente deve aver fatto l’accesso al sito come “amministratore”</w:t>
             </w:r>
           </w:p>
         </w:tc>
@@ -8032,7 +8003,7 @@
           <w:lang w:val="it-CH"/>
         </w:rPr>
       </w:pPr>
-      <w:bookmarkStart w:id="9" w:name="_Toc156567831"/>
+      <w:bookmarkStart w:id="8" w:name="_Toc156567831"/>
       <w:r>
         <w:rPr>
           <w:lang w:val="it-CH"/>
@@ -8040,37 +8011,37 @@
         <w:lastRenderedPageBreak/>
         <w:t>Use case</w:t>
       </w:r>
+      <w:bookmarkEnd w:id="8"/>
+    </w:p>
+    <w:p>
+      <w:r>
+        <w:t xml:space="preserve">I casi d’uso rappresentano l’interazione tra i vari </w:t>
+      </w:r>
+      <w:r>
+        <w:t>attori e le funzionalità</w:t>
+      </w:r>
+      <w:r>
+        <w:t xml:space="preserve"> del prodotto</w:t>
+      </w:r>
+      <w:r>
+        <w:t>.</w:t>
+      </w:r>
+    </w:p>
+    <w:p>
+      <w:pPr>
+        <w:pStyle w:val="Titolo2"/>
+        <w:rPr>
+          <w:lang w:val="it-CH"/>
+        </w:rPr>
+      </w:pPr>
+      <w:bookmarkStart w:id="9" w:name="_Toc156567832"/>
+      <w:r>
+        <w:rPr>
+          <w:lang w:val="it-CH"/>
+        </w:rPr>
+        <w:t>Pianificazione</w:t>
+      </w:r>
       <w:bookmarkEnd w:id="9"/>
-    </w:p>
-    <w:p>
-      <w:r>
-        <w:t xml:space="preserve">I casi d’uso rappresentano l’interazione tra i vari </w:t>
-      </w:r>
-      <w:r>
-        <w:t>attori e le funzionalità</w:t>
-      </w:r>
-      <w:r>
-        <w:t xml:space="preserve"> del prodotto</w:t>
-      </w:r>
-      <w:r>
-        <w:t>.</w:t>
-      </w:r>
-    </w:p>
-    <w:p>
-      <w:pPr>
-        <w:pStyle w:val="Titolo2"/>
-        <w:rPr>
-          <w:lang w:val="it-CH"/>
-        </w:rPr>
-      </w:pPr>
-      <w:bookmarkStart w:id="10" w:name="_Toc156567832"/>
-      <w:r>
-        <w:rPr>
-          <w:lang w:val="it-CH"/>
-        </w:rPr>
-        <w:t>Pianificazione</w:t>
-      </w:r>
-      <w:bookmarkEnd w:id="10"/>
     </w:p>
     <w:p>
       <w:r>
@@ -8163,18 +8134,31 @@
       <w:pPr>
         <w:pStyle w:val="Didascalia"/>
       </w:pPr>
-      <w:bookmarkStart w:id="11" w:name="_Toc124775984"/>
+      <w:bookmarkStart w:id="10" w:name="_Toc124775984"/>
       <w:r>
         <w:t xml:space="preserve">Figura </w:t>
       </w:r>
-      <w:fldSimple w:instr=" SEQ Figura \* ARABIC ">
-        <w:r>
-          <w:rPr>
-            <w:noProof/>
-          </w:rPr>
-          <w:t>1</w:t>
-        </w:r>
-      </w:fldSimple>
+      <w:r>
+        <w:fldChar w:fldCharType="begin"/>
+      </w:r>
+      <w:r>
+        <w:instrText xml:space="preserve"> SEQ Figura \* ARABIC </w:instrText>
+      </w:r>
+      <w:r>
+        <w:fldChar w:fldCharType="separate"/>
+      </w:r>
+      <w:r>
+        <w:rPr>
+          <w:noProof/>
+        </w:rPr>
+        <w:t>1</w:t>
+      </w:r>
+      <w:r>
+        <w:rPr>
+          <w:noProof/>
+        </w:rPr>
+        <w:fldChar w:fldCharType="end"/>
+      </w:r>
       <w:r>
         <w:t xml:space="preserve"> </w:t>
       </w:r>
@@ -8185,7 +8169,7 @@
       <w:r>
         <w:t>Gantt</w:t>
       </w:r>
-      <w:bookmarkEnd w:id="11"/>
+      <w:bookmarkEnd w:id="10"/>
       <w:proofErr w:type="spellEnd"/>
     </w:p>
     <w:p>
@@ -8305,18 +8289,31 @@
       <w:pPr>
         <w:pStyle w:val="Didascalia"/>
       </w:pPr>
-      <w:bookmarkStart w:id="12" w:name="_Toc124775985"/>
+      <w:bookmarkStart w:id="11" w:name="_Toc124775985"/>
       <w:r>
         <w:t xml:space="preserve">Figura </w:t>
       </w:r>
-      <w:fldSimple w:instr=" SEQ Figura \* ARABIC ">
-        <w:r>
-          <w:rPr>
-            <w:noProof/>
-          </w:rPr>
-          <w:t>2</w:t>
-        </w:r>
-      </w:fldSimple>
+      <w:r>
+        <w:fldChar w:fldCharType="begin"/>
+      </w:r>
+      <w:r>
+        <w:instrText xml:space="preserve"> SEQ Figura \* ARABIC </w:instrText>
+      </w:r>
+      <w:r>
+        <w:fldChar w:fldCharType="separate"/>
+      </w:r>
+      <w:r>
+        <w:rPr>
+          <w:noProof/>
+        </w:rPr>
+        <w:t>2</w:t>
+      </w:r>
+      <w:r>
+        <w:rPr>
+          <w:noProof/>
+        </w:rPr>
+        <w:fldChar w:fldCharType="end"/>
+      </w:r>
       <w:r>
         <w:t xml:space="preserve"> </w:t>
       </w:r>
@@ -8327,7 +8324,7 @@
       <w:r>
         <w:t>Gantt</w:t>
       </w:r>
-      <w:bookmarkEnd w:id="12"/>
+      <w:bookmarkEnd w:id="11"/>
       <w:proofErr w:type="spellEnd"/>
     </w:p>
     <w:p/>
@@ -8352,7 +8349,7 @@
           <w:lang w:val="it-CH"/>
         </w:rPr>
       </w:pPr>
-      <w:bookmarkStart w:id="13" w:name="_Toc156567833"/>
+      <w:bookmarkStart w:id="12" w:name="_Toc156567833"/>
       <w:r>
         <w:rPr>
           <w:lang w:val="it-CH"/>
@@ -8360,17 +8357,57 @@
         <w:lastRenderedPageBreak/>
         <w:t>Analisi dei mezzi</w:t>
       </w:r>
+      <w:bookmarkEnd w:id="12"/>
+    </w:p>
+    <w:p>
+      <w:r>
+        <w:t xml:space="preserve">Elencare e descrivere i </w:t>
+      </w:r>
+      <w:r>
+        <w:t>mezzi disponibili pe</w:t>
+      </w:r>
+      <w:r>
+        <w:t>r la realizzazione del progetto. Ricordarsi di sempre descrivere nel dettaglio le versioni e il modello di riferimento.</w:t>
+      </w:r>
+    </w:p>
+    <w:p>
+      <w:pPr>
+        <w:pStyle w:val="Titolo3"/>
+        <w:rPr>
+          <w:lang w:val="it-CH"/>
+        </w:rPr>
+      </w:pPr>
+      <w:bookmarkStart w:id="13" w:name="_Toc413411419"/>
+      <w:bookmarkStart w:id="14" w:name="_Toc156567834"/>
+      <w:r>
+        <w:rPr>
+          <w:lang w:val="it-CH"/>
+        </w:rPr>
+        <w:t>Software</w:t>
+      </w:r>
       <w:bookmarkEnd w:id="13"/>
-    </w:p>
-    <w:p>
-      <w:r>
-        <w:t xml:space="preserve">Elencare e descrivere i </w:t>
-      </w:r>
-      <w:r>
-        <w:t>mezzi disponibili pe</w:t>
-      </w:r>
-      <w:r>
-        <w:t>r la realizzazione del progetto. Ricordarsi di sempre descrivere nel dettaglio le versioni e il modello di riferimento.</w:t>
+      <w:bookmarkEnd w:id="14"/>
+    </w:p>
+    <w:p>
+      <w:r>
+        <w:t xml:space="preserve">SDK, librerie, </w:t>
+      </w:r>
+      <w:proofErr w:type="spellStart"/>
+      <w:r>
+        <w:t>tools</w:t>
+      </w:r>
+      <w:proofErr w:type="spellEnd"/>
+      <w:r>
+        <w:t xml:space="preserve"> utilizzati pe</w:t>
+      </w:r>
+      <w:r>
+        <w:t>r la realizzazione del progetto</w:t>
+      </w:r>
+      <w:r>
+        <w:t xml:space="preserve"> e eventuali dipendenze</w:t>
+      </w:r>
+      <w:r>
+        <w:t>.</w:t>
       </w:r>
     </w:p>
     <w:p>
@@ -8380,103 +8417,63 @@
           <w:lang w:val="it-CH"/>
         </w:rPr>
       </w:pPr>
-      <w:bookmarkStart w:id="14" w:name="_Toc413411419"/>
-      <w:bookmarkStart w:id="15" w:name="_Toc156567834"/>
+      <w:bookmarkStart w:id="15" w:name="_Toc413411420"/>
+      <w:bookmarkStart w:id="16" w:name="_Toc156567835"/>
       <w:r>
         <w:rPr>
           <w:lang w:val="it-CH"/>
         </w:rPr>
-        <w:t>Software</w:t>
-      </w:r>
-      <w:bookmarkEnd w:id="14"/>
+        <w:t>Hardware</w:t>
+      </w:r>
       <w:bookmarkEnd w:id="15"/>
-    </w:p>
-    <w:p>
-      <w:r>
-        <w:t xml:space="preserve">SDK, librerie, </w:t>
-      </w:r>
-      <w:proofErr w:type="spellStart"/>
-      <w:r>
-        <w:t>tools</w:t>
-      </w:r>
-      <w:proofErr w:type="spellEnd"/>
-      <w:r>
-        <w:t xml:space="preserve"> utilizzati pe</w:t>
-      </w:r>
-      <w:r>
-        <w:t>r la realizzazione del progetto</w:t>
-      </w:r>
-      <w:r>
-        <w:t xml:space="preserve"> e eventuali dipendenze</w:t>
-      </w:r>
-      <w:r>
-        <w:t>.</w:t>
-      </w:r>
-    </w:p>
-    <w:p>
-      <w:pPr>
-        <w:pStyle w:val="Titolo3"/>
+      <w:bookmarkEnd w:id="16"/>
+    </w:p>
+    <w:p>
+      <w:r>
+        <w:t xml:space="preserve">Su quale piattaforma dovrà essere eseguito il prodotto? Che hardware particolare è coinvolto nel progetto? Che particolarità e limitazioni presenta? Che </w:t>
+      </w:r>
+      <w:r>
+        <w:t>HW</w:t>
+      </w:r>
+      <w:r>
+        <w:t xml:space="preserve"> sarà disponibile durante lo sviluppo?</w:t>
+      </w:r>
+    </w:p>
+    <w:p>
+      <w:pPr>
+        <w:pStyle w:val="Titolo1"/>
+      </w:pPr>
+      <w:bookmarkStart w:id="17" w:name="_Toc429059808"/>
+      <w:bookmarkStart w:id="18" w:name="_Toc156567836"/>
+      <w:r>
+        <w:t>Progettazione</w:t>
+      </w:r>
+      <w:bookmarkEnd w:id="17"/>
+      <w:bookmarkEnd w:id="18"/>
+    </w:p>
+    <w:p>
+      <w:r>
+        <w:t>Questo capitolo descrive esaustivamente come deve essere realizzato il prodotto fin nei suoi dettagli. Una buona progettazione permette all’esecutore di evitare fraintendimenti e imprecisioni nell’implementazione del prodotto.</w:t>
+      </w:r>
+    </w:p>
+    <w:p/>
+    <w:p>
+      <w:pPr>
+        <w:pStyle w:val="Titolo2"/>
         <w:rPr>
           <w:lang w:val="it-CH"/>
         </w:rPr>
       </w:pPr>
-      <w:bookmarkStart w:id="16" w:name="_Toc413411420"/>
-      <w:bookmarkStart w:id="17" w:name="_Toc156567835"/>
+      <w:bookmarkStart w:id="19" w:name="_Toc429059809"/>
+      <w:bookmarkStart w:id="20" w:name="_Toc156567837"/>
       <w:r>
         <w:rPr>
           <w:lang w:val="it-CH"/>
         </w:rPr>
-        <w:t>Hardware</w:t>
-      </w:r>
-      <w:bookmarkEnd w:id="16"/>
-      <w:bookmarkEnd w:id="17"/>
-    </w:p>
-    <w:p>
-      <w:r>
-        <w:t xml:space="preserve">Su quale piattaforma dovrà essere eseguito il prodotto? Che hardware particolare è coinvolto nel progetto? Che particolarità e limitazioni presenta? Che </w:t>
-      </w:r>
-      <w:r>
-        <w:t>HW</w:t>
-      </w:r>
-      <w:r>
-        <w:t xml:space="preserve"> sarà disponibile durante lo sviluppo?</w:t>
-      </w:r>
-    </w:p>
-    <w:p>
-      <w:pPr>
-        <w:pStyle w:val="Titolo1"/>
-      </w:pPr>
-      <w:bookmarkStart w:id="18" w:name="_Toc429059808"/>
-      <w:bookmarkStart w:id="19" w:name="_Toc156567836"/>
-      <w:r>
-        <w:t>Progettazione</w:t>
-      </w:r>
-      <w:bookmarkEnd w:id="18"/>
+        <w:t>Design dell’architettura del sistema</w:t>
+      </w:r>
       <w:bookmarkEnd w:id="19"/>
-    </w:p>
-    <w:p>
-      <w:r>
-        <w:t>Questo capitolo descrive esaustivamente come deve essere realizzato il prodotto fin nei suoi dettagli. Una buona progettazione permette all’esecutore di evitare fraintendimenti e imprecisioni nell’implementazione del prodotto.</w:t>
-      </w:r>
-    </w:p>
-    <w:p/>
-    <w:p>
-      <w:pPr>
-        <w:pStyle w:val="Titolo2"/>
-        <w:rPr>
-          <w:lang w:val="it-CH"/>
-        </w:rPr>
-      </w:pPr>
-      <w:bookmarkStart w:id="20" w:name="_Toc429059809"/>
-      <w:bookmarkStart w:id="21" w:name="_Toc156567837"/>
-      <w:r>
-        <w:rPr>
-          <w:lang w:val="it-CH"/>
-        </w:rPr>
-        <w:t>Design dell’architettura del sistema</w:t>
-      </w:r>
       <w:bookmarkEnd w:id="20"/>
-      <w:bookmarkEnd w:id="21"/>
     </w:p>
     <w:p>
       <w:r>
@@ -8548,16 +8545,16 @@
           <w:lang w:val="it-CH"/>
         </w:rPr>
       </w:pPr>
-      <w:bookmarkStart w:id="22" w:name="_Toc429059810"/>
-      <w:bookmarkStart w:id="23" w:name="_Toc156567838"/>
+      <w:bookmarkStart w:id="21" w:name="_Toc429059810"/>
+      <w:bookmarkStart w:id="22" w:name="_Toc156567838"/>
       <w:r>
         <w:rPr>
           <w:lang w:val="it-CH"/>
         </w:rPr>
         <w:t>Design dei dati e database</w:t>
       </w:r>
+      <w:bookmarkEnd w:id="21"/>
       <w:bookmarkEnd w:id="22"/>
-      <w:bookmarkEnd w:id="23"/>
     </w:p>
     <w:p>
       <w:r>
@@ -8647,22 +8644,35 @@
       <w:pPr>
         <w:pStyle w:val="Didascalia"/>
       </w:pPr>
-      <w:bookmarkStart w:id="24" w:name="_Toc124775986"/>
+      <w:bookmarkStart w:id="23" w:name="_Toc124775986"/>
       <w:r>
         <w:t xml:space="preserve">Figura </w:t>
       </w:r>
-      <w:fldSimple w:instr=" SEQ Figura \* ARABIC ">
-        <w:r>
-          <w:rPr>
-            <w:noProof/>
-          </w:rPr>
-          <w:t>3</w:t>
-        </w:r>
-      </w:fldSimple>
+      <w:r>
+        <w:fldChar w:fldCharType="begin"/>
+      </w:r>
+      <w:r>
+        <w:instrText xml:space="preserve"> SEQ Figura \* ARABIC </w:instrText>
+      </w:r>
+      <w:r>
+        <w:fldChar w:fldCharType="separate"/>
+      </w:r>
+      <w:r>
+        <w:rPr>
+          <w:noProof/>
+        </w:rPr>
+        <w:t>3</w:t>
+      </w:r>
+      <w:r>
+        <w:rPr>
+          <w:noProof/>
+        </w:rPr>
+        <w:fldChar w:fldCharType="end"/>
+      </w:r>
       <w:r>
         <w:t xml:space="preserve"> Diagramma ER Chen</w:t>
       </w:r>
-      <w:bookmarkEnd w:id="24"/>
+      <w:bookmarkEnd w:id="23"/>
     </w:p>
     <w:p/>
     <w:p>
@@ -8744,25 +8754,38 @@
       <w:pPr>
         <w:pStyle w:val="Didascalia"/>
       </w:pPr>
-      <w:bookmarkStart w:id="25" w:name="_Toc124775987"/>
+      <w:bookmarkStart w:id="24" w:name="_Toc124775987"/>
       <w:r>
         <w:t xml:space="preserve">Figura </w:t>
       </w:r>
-      <w:fldSimple w:instr=" SEQ Figura \* ARABIC ">
-        <w:r>
-          <w:rPr>
-            <w:noProof/>
-          </w:rPr>
-          <w:t>4</w:t>
-        </w:r>
-      </w:fldSimple>
+      <w:r>
+        <w:fldChar w:fldCharType="begin"/>
+      </w:r>
+      <w:r>
+        <w:instrText xml:space="preserve"> SEQ Figura \* ARABIC </w:instrText>
+      </w:r>
+      <w:r>
+        <w:fldChar w:fldCharType="separate"/>
+      </w:r>
+      <w:r>
+        <w:rPr>
+          <w:noProof/>
+        </w:rPr>
+        <w:t>4</w:t>
+      </w:r>
+      <w:r>
+        <w:rPr>
+          <w:noProof/>
+        </w:rPr>
+        <w:fldChar w:fldCharType="end"/>
+      </w:r>
       <w:r>
         <w:t xml:space="preserve"> </w:t>
       </w:r>
       <w:r>
         <w:t>Diagramma ER Barker</w:t>
       </w:r>
-      <w:bookmarkEnd w:id="25"/>
+      <w:bookmarkEnd w:id="24"/>
     </w:p>
     <w:p/>
     <w:p>
@@ -8777,8 +8800,8 @@
           <w:lang w:val="it-CH"/>
         </w:rPr>
       </w:pPr>
-      <w:bookmarkStart w:id="26" w:name="_Toc429059811"/>
-      <w:bookmarkStart w:id="27" w:name="_Toc156567839"/>
+      <w:bookmarkStart w:id="25" w:name="_Toc429059811"/>
+      <w:bookmarkStart w:id="26" w:name="_Toc156567839"/>
       <w:r>
         <w:rPr>
           <w:lang w:val="it-CH"/>
@@ -8786,39 +8809,39 @@
         <w:lastRenderedPageBreak/>
         <w:t>Design delle interfacce</w:t>
       </w:r>
+      <w:bookmarkEnd w:id="25"/>
       <w:bookmarkEnd w:id="26"/>
+    </w:p>
+    <w:p>
+      <w:r>
+        <w:t xml:space="preserve">Descrizione delle interfacce interne ed esterne del sistema e dell’interfaccia utente. La progettazione delle interfacce è basata sulle informazioni ricavate durante la fase di analisi e realizzata tramite </w:t>
+      </w:r>
+      <w:proofErr w:type="spellStart"/>
+      <w:r>
+        <w:t>mockups</w:t>
+      </w:r>
+      <w:proofErr w:type="spellEnd"/>
+      <w:r>
+        <w:t>.</w:t>
+      </w:r>
+    </w:p>
+    <w:p>
+      <w:pPr>
+        <w:pStyle w:val="Titolo2"/>
+        <w:rPr>
+          <w:lang w:val="it-CH"/>
+        </w:rPr>
+      </w:pPr>
+      <w:bookmarkStart w:id="27" w:name="_Toc429059812"/>
+      <w:bookmarkStart w:id="28" w:name="_Toc156567840"/>
+      <w:r>
+        <w:rPr>
+          <w:lang w:val="it-CH"/>
+        </w:rPr>
+        <w:t>Design procedurale</w:t>
+      </w:r>
       <w:bookmarkEnd w:id="27"/>
-    </w:p>
-    <w:p>
-      <w:r>
-        <w:t xml:space="preserve">Descrizione delle interfacce interne ed esterne del sistema e dell’interfaccia utente. La progettazione delle interfacce è basata sulle informazioni ricavate durante la fase di analisi e realizzata tramite </w:t>
-      </w:r>
-      <w:proofErr w:type="spellStart"/>
-      <w:r>
-        <w:t>mockups</w:t>
-      </w:r>
-      <w:proofErr w:type="spellEnd"/>
-      <w:r>
-        <w:t>.</w:t>
-      </w:r>
-    </w:p>
-    <w:p>
-      <w:pPr>
-        <w:pStyle w:val="Titolo2"/>
-        <w:rPr>
-          <w:lang w:val="it-CH"/>
-        </w:rPr>
-      </w:pPr>
-      <w:bookmarkStart w:id="28" w:name="_Toc429059812"/>
-      <w:bookmarkStart w:id="29" w:name="_Toc156567840"/>
-      <w:r>
-        <w:rPr>
-          <w:lang w:val="it-CH"/>
-        </w:rPr>
-        <w:t>Design procedurale</w:t>
-      </w:r>
       <w:bookmarkEnd w:id="28"/>
-      <w:bookmarkEnd w:id="29"/>
     </w:p>
     <w:p>
       <w:r>
@@ -8901,103 +8924,1449 @@
       <w:pPr>
         <w:pStyle w:val="Titolo1"/>
       </w:pPr>
-      <w:bookmarkStart w:id="30" w:name="_Toc461179222"/>
-      <w:bookmarkStart w:id="31" w:name="_Toc156567841"/>
+      <w:bookmarkStart w:id="29" w:name="_Toc461179222"/>
+      <w:bookmarkStart w:id="30" w:name="_Toc156567841"/>
       <w:r>
         <w:lastRenderedPageBreak/>
         <w:t>Implementazione</w:t>
       </w:r>
+      <w:bookmarkEnd w:id="29"/>
       <w:bookmarkEnd w:id="30"/>
+    </w:p>
+    <w:p>
+      <w:pPr>
+        <w:pStyle w:val="Titolo2"/>
+      </w:pPr>
+      <w:r>
+        <w:t>Installazione MySQL</w:t>
+      </w:r>
+    </w:p>
+    <w:p>
+      <w:pPr>
+        <w:rPr>
+          <w:lang w:val="it-IT"/>
+        </w:rPr>
+      </w:pPr>
+      <w:r>
+        <w:rPr>
+          <w:lang w:val="it-IT"/>
+        </w:rPr>
+        <w:t>Sul server abbiamo deciso di installare il database MySQL per gestire tutti i dati dell’applicativo.</w:t>
+      </w:r>
+    </w:p>
+    <w:p>
+      <w:pPr>
+        <w:rPr>
+          <w:lang w:val="it-IT"/>
+        </w:rPr>
+      </w:pPr>
+      <w:r>
+        <w:rPr>
+          <w:lang w:val="it-IT"/>
+        </w:rPr>
+        <w:t xml:space="preserve">La versione installata è la </w:t>
+      </w:r>
+      <w:r>
+        <w:rPr>
+          <w:lang w:val="it-IT"/>
+        </w:rPr>
+        <w:t>8.0.35</w:t>
+      </w:r>
+      <w:r>
+        <w:rPr>
+          <w:lang w:val="it-IT"/>
+        </w:rPr>
+        <w:t>.</w:t>
+      </w:r>
+    </w:p>
+    <w:p>
+      <w:pPr>
+        <w:rPr>
+          <w:lang w:val="it-IT"/>
+        </w:rPr>
+      </w:pPr>
+      <w:r>
+        <w:rPr>
+          <w:lang w:val="it-IT"/>
+        </w:rPr>
+        <w:t>I comandi eseguiti per l’installazione sono stati i seguenti:</w:t>
+      </w:r>
+    </w:p>
+    <w:p>
+      <w:pPr>
+        <w:rPr>
+          <w:lang w:val="it-IT"/>
+        </w:rPr>
+      </w:pPr>
+      <w:r>
+        <w:rPr>
+          <w:noProof/>
+        </w:rPr>
+        <mc:AlternateContent>
+          <mc:Choice Requires="wps">
+            <w:drawing>
+              <wp:anchor distT="0" distB="0" distL="114300" distR="114300" simplePos="0" relativeHeight="251662336" behindDoc="0" locked="0" layoutInCell="1" allowOverlap="1" wp14:anchorId="31CB87C5" wp14:editId="41CB8EBA">
+                <wp:simplePos x="0" y="0"/>
+                <wp:positionH relativeFrom="column">
+                  <wp:posOffset>5080</wp:posOffset>
+                </wp:positionH>
+                <wp:positionV relativeFrom="paragraph">
+                  <wp:posOffset>2456180</wp:posOffset>
+                </wp:positionV>
+                <wp:extent cx="6098540" cy="635"/>
+                <wp:effectExtent l="0" t="0" r="0" b="0"/>
+                <wp:wrapNone/>
+                <wp:docPr id="16" name="Casella di testo 16"/>
+                <wp:cNvGraphicFramePr/>
+                <a:graphic xmlns:a="http://schemas.openxmlformats.org/drawingml/2006/main">
+                  <a:graphicData uri="http://schemas.microsoft.com/office/word/2010/wordprocessingShape">
+                    <wps:wsp>
+                      <wps:cNvSpPr txBox="1"/>
+                      <wps:spPr>
+                        <a:xfrm>
+                          <a:off x="0" y="0"/>
+                          <a:ext cx="6098540" cy="635"/>
+                        </a:xfrm>
+                        <a:prstGeom prst="rect">
+                          <a:avLst/>
+                        </a:prstGeom>
+                        <a:solidFill>
+                          <a:prstClr val="white"/>
+                        </a:solidFill>
+                        <a:ln>
+                          <a:noFill/>
+                        </a:ln>
+                      </wps:spPr>
+                      <wps:txbx>
+                        <w:txbxContent>
+                          <w:p>
+                            <w:pPr>
+                              <w:pStyle w:val="Didascalia"/>
+                              <w:jc w:val="center"/>
+                              <w:rPr>
+                                <w:noProof/>
+                                <w:sz w:val="20"/>
+                                <w:lang w:val="it-IT"/>
+                              </w:rPr>
+                            </w:pPr>
+                            <w:r>
+                              <w:rPr>
+                                <w:sz w:val="20"/>
+                              </w:rPr>
+                              <w:t xml:space="preserve">Figura </w:t>
+                            </w:r>
+                            <w:r>
+                              <w:rPr>
+                                <w:sz w:val="20"/>
+                              </w:rPr>
+                              <w:fldChar w:fldCharType="begin"/>
+                            </w:r>
+                            <w:r>
+                              <w:rPr>
+                                <w:sz w:val="20"/>
+                              </w:rPr>
+                              <w:instrText xml:space="preserve"> SEQ Figura \* ARABIC </w:instrText>
+                            </w:r>
+                            <w:r>
+                              <w:rPr>
+                                <w:sz w:val="20"/>
+                              </w:rPr>
+                              <w:fldChar w:fldCharType="separate"/>
+                            </w:r>
+                            <w:r>
+                              <w:rPr>
+                                <w:noProof/>
+                                <w:sz w:val="20"/>
+                              </w:rPr>
+                              <w:t>5</w:t>
+                            </w:r>
+                            <w:r>
+                              <w:rPr>
+                                <w:sz w:val="20"/>
+                              </w:rPr>
+                              <w:fldChar w:fldCharType="end"/>
+                            </w:r>
+                            <w:r>
+                              <w:rPr>
+                                <w:sz w:val="20"/>
+                              </w:rPr>
+                              <w:t xml:space="preserve"> Comandi installazione MySQL</w:t>
+                            </w:r>
+                          </w:p>
+                        </w:txbxContent>
+                      </wps:txbx>
+                      <wps:bodyPr rot="0" spcFirstLastPara="0" vertOverflow="overflow" horzOverflow="overflow" vert="horz" wrap="square" lIns="0" tIns="0" rIns="0" bIns="0" numCol="1" spcCol="0" rtlCol="0" fromWordArt="0" anchor="t" anchorCtr="0" forceAA="0" compatLnSpc="1">
+                        <a:prstTxWarp prst="textNoShape">
+                          <a:avLst/>
+                        </a:prstTxWarp>
+                        <a:spAutoFit/>
+                      </wps:bodyPr>
+                    </wps:wsp>
+                  </a:graphicData>
+                </a:graphic>
+              </wp:anchor>
+            </w:drawing>
+          </mc:Choice>
+          <mc:Fallback>
+            <w:pict>
+              <v:shapetype w14:anchorId="31CB87C5" id="_x0000_t202" coordsize="21600,21600" o:spt="202" path="m,l,21600r21600,l21600,xe">
+                <v:stroke joinstyle="miter"/>
+                <v:path gradientshapeok="t" o:connecttype="rect"/>
+              </v:shapetype>
+              <v:shape id="Casella di testo 16" o:spid="_x0000_s1026" type="#_x0000_t202" style="position:absolute;margin-left:.4pt;margin-top:193.4pt;width:480.2pt;height:.05pt;z-index:251662336;visibility:visible;mso-wrap-style:square;mso-wrap-distance-left:9pt;mso-wrap-distance-top:0;mso-wrap-distance-right:9pt;mso-wrap-distance-bottom:0;mso-position-horizontal:absolute;mso-position-horizontal-relative:text;mso-position-vertical:absolute;mso-position-vertical-relative:text;v-text-anchor:top" o:gfxdata="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" stroked="f">
+                <v:textbox style="mso-fit-shape-to-text:t" inset="0,0,0,0">
+                  <w:txbxContent>
+                    <w:p>
+                      <w:pPr>
+                        <w:pStyle w:val="Didascalia"/>
+                        <w:jc w:val="center"/>
+                        <w:rPr>
+                          <w:noProof/>
+                          <w:sz w:val="20"/>
+                          <w:lang w:val="it-IT"/>
+                        </w:rPr>
+                      </w:pPr>
+                      <w:r>
+                        <w:rPr>
+                          <w:sz w:val="20"/>
+                        </w:rPr>
+                        <w:t xml:space="preserve">Figura </w:t>
+                      </w:r>
+                      <w:r>
+                        <w:rPr>
+                          <w:sz w:val="20"/>
+                        </w:rPr>
+                        <w:fldChar w:fldCharType="begin"/>
+                      </w:r>
+                      <w:r>
+                        <w:rPr>
+                          <w:sz w:val="20"/>
+                        </w:rPr>
+                        <w:instrText xml:space="preserve"> SEQ Figura \* ARABIC </w:instrText>
+                      </w:r>
+                      <w:r>
+                        <w:rPr>
+                          <w:sz w:val="20"/>
+                        </w:rPr>
+                        <w:fldChar w:fldCharType="separate"/>
+                      </w:r>
+                      <w:r>
+                        <w:rPr>
+                          <w:noProof/>
+                          <w:sz w:val="20"/>
+                        </w:rPr>
+                        <w:t>5</w:t>
+                      </w:r>
+                      <w:r>
+                        <w:rPr>
+                          <w:sz w:val="20"/>
+                        </w:rPr>
+                        <w:fldChar w:fldCharType="end"/>
+                      </w:r>
+                      <w:r>
+                        <w:rPr>
+                          <w:sz w:val="20"/>
+                        </w:rPr>
+                        <w:t xml:space="preserve"> Comandi installazione MySQL</w:t>
+                      </w:r>
+                    </w:p>
+                  </w:txbxContent>
+                </v:textbox>
+              </v:shape>
+            </w:pict>
+          </mc:Fallback>
+        </mc:AlternateContent>
+      </w:r>
+      <w:r>
+        <w:rPr>
+          <w:noProof/>
+          <w:lang w:val="it-IT"/>
+        </w:rPr>
+        <mc:AlternateContent>
+          <mc:Choice Requires="wps">
+            <w:drawing>
+              <wp:anchor distT="0" distB="0" distL="114300" distR="114300" simplePos="0" relativeHeight="251660288" behindDoc="0" locked="0" layoutInCell="1" allowOverlap="1" wp14:anchorId="49531044" wp14:editId="39AE9847">
+                <wp:simplePos x="0" y="0"/>
+                <wp:positionH relativeFrom="margin">
+                  <wp:align>right</wp:align>
+                </wp:positionH>
+                <wp:positionV relativeFrom="paragraph">
+                  <wp:posOffset>54251</wp:posOffset>
+                </wp:positionV>
+                <wp:extent cx="6098650" cy="2345635"/>
+                <wp:effectExtent l="0" t="0" r="16510" b="17145"/>
+                <wp:wrapNone/>
+                <wp:docPr id="6" name="Casella di testo 6"/>
+                <wp:cNvGraphicFramePr/>
+                <a:graphic xmlns:a="http://schemas.openxmlformats.org/drawingml/2006/main">
+                  <a:graphicData uri="http://schemas.microsoft.com/office/word/2010/wordprocessingShape">
+                    <wps:wsp>
+                      <wps:cNvSpPr txBox="1"/>
+                      <wps:spPr>
+                        <a:xfrm>
+                          <a:off x="0" y="0"/>
+                          <a:ext cx="6098650" cy="2345635"/>
+                        </a:xfrm>
+                        <a:prstGeom prst="rect">
+                          <a:avLst/>
+                        </a:prstGeom>
+                        <a:solidFill>
+                          <a:schemeClr val="lt1"/>
+                        </a:solidFill>
+                        <a:ln w="6350">
+                          <a:solidFill>
+                            <a:prstClr val="black"/>
+                          </a:solidFill>
+                        </a:ln>
+                      </wps:spPr>
+                      <wps:txbx>
+                        <w:txbxContent>
+                          <w:p>
+                            <w:pPr>
+                              <w:rPr>
+                                <w:lang w:val="it-IT"/>
+                              </w:rPr>
+                            </w:pPr>
+                            <w:r>
+                              <w:rPr>
+                                <w:lang w:val="it-IT"/>
+                              </w:rPr>
+                              <w:t xml:space="preserve">sudo </w:t>
+                            </w:r>
+                            <w:proofErr w:type="spellStart"/>
+                            <w:r>
+                              <w:rPr>
+                                <w:lang w:val="it-IT"/>
+                              </w:rPr>
+                              <w:t>apt</w:t>
+                            </w:r>
+                            <w:proofErr w:type="spellEnd"/>
+                            <w:r>
+                              <w:rPr>
+                                <w:lang w:val="it-IT"/>
+                              </w:rPr>
+                              <w:t xml:space="preserve"> update</w:t>
+                            </w:r>
+                          </w:p>
+                          <w:p>
+                            <w:pPr>
+                              <w:rPr>
+                                <w:lang w:val="it-IT"/>
+                              </w:rPr>
+                            </w:pPr>
+                            <w:r>
+                              <w:rPr>
+                                <w:lang w:val="it-IT"/>
+                              </w:rPr>
+                              <w:t xml:space="preserve">sudo </w:t>
+                            </w:r>
+                            <w:proofErr w:type="spellStart"/>
+                            <w:r>
+                              <w:rPr>
+                                <w:lang w:val="it-IT"/>
+                              </w:rPr>
+                              <w:t>apt</w:t>
+                            </w:r>
+                            <w:proofErr w:type="spellEnd"/>
+                            <w:r>
+                              <w:rPr>
+                                <w:lang w:val="it-IT"/>
+                              </w:rPr>
+                              <w:t xml:space="preserve"> </w:t>
+                            </w:r>
+                            <w:proofErr w:type="spellStart"/>
+                            <w:r>
+                              <w:rPr>
+                                <w:lang w:val="it-IT"/>
+                              </w:rPr>
+                              <w:t>install</w:t>
+                            </w:r>
+                            <w:proofErr w:type="spellEnd"/>
+                            <w:r>
+                              <w:rPr>
+                                <w:lang w:val="it-IT"/>
+                              </w:rPr>
+                              <w:t xml:space="preserve"> </w:t>
+                            </w:r>
+                            <w:proofErr w:type="spellStart"/>
+                            <w:r>
+                              <w:rPr>
+                                <w:lang w:val="it-IT"/>
+                              </w:rPr>
+                              <w:t>mysql</w:t>
+                            </w:r>
+                            <w:proofErr w:type="spellEnd"/>
+                            <w:r>
+                              <w:rPr>
+                                <w:lang w:val="it-IT"/>
+                              </w:rPr>
+                              <w:t>-server</w:t>
+                            </w:r>
+                          </w:p>
+                          <w:p>
+                            <w:pPr>
+                              <w:rPr>
+                                <w:lang w:val="it-IT"/>
+                              </w:rPr>
+                            </w:pPr>
+                            <w:r>
+                              <w:rPr>
+                                <w:lang w:val="it-IT"/>
+                              </w:rPr>
+                              <w:t xml:space="preserve">sudo </w:t>
+                            </w:r>
+                            <w:proofErr w:type="spellStart"/>
+                            <w:r>
+                              <w:rPr>
+                                <w:lang w:val="it-IT"/>
+                              </w:rPr>
+                              <w:t>mysql</w:t>
+                            </w:r>
+                            <w:proofErr w:type="spellEnd"/>
+                          </w:p>
+                          <w:p>
+                            <w:r>
+                              <w:t>ALTER USER 'root'@'</w:t>
+                            </w:r>
+                            <w:proofErr w:type="spellStart"/>
+                            <w:r>
+                              <w:t>localhost</w:t>
+                            </w:r>
+                            <w:proofErr w:type="spellEnd"/>
+                            <w:r>
+                              <w:t xml:space="preserve">' IDENTIFIED WITH </w:t>
+                            </w:r>
+                            <w:proofErr w:type="spellStart"/>
+                            <w:r>
+                              <w:t>mysql_native_password</w:t>
+                            </w:r>
+                            <w:proofErr w:type="spellEnd"/>
+                            <w:r>
+                              <w:t xml:space="preserve"> BY '</w:t>
+                            </w:r>
+                            <w:proofErr w:type="spellStart"/>
+                            <w:r>
+                              <w:t>tmp_pass</w:t>
+                            </w:r>
+                            <w:proofErr w:type="spellEnd"/>
+                            <w:r>
+                              <w:t>';</w:t>
+                            </w:r>
+                          </w:p>
+                          <w:p>
+                            <w:r>
+                              <w:t>exit</w:t>
+                            </w:r>
+                          </w:p>
+                          <w:p>
+                            <w:r>
+                              <w:t xml:space="preserve">sudo </w:t>
+                            </w:r>
+                            <w:proofErr w:type="spellStart"/>
+                            <w:r>
+                              <w:t>mysql_secure_installation</w:t>
+                            </w:r>
+                            <w:proofErr w:type="spellEnd"/>
+                          </w:p>
+                          <w:p>
+                            <w:r>
+                              <w:t>n</w:t>
+                            </w:r>
+                          </w:p>
+                          <w:p>
+                            <w:pPr>
+                              <w:rPr>
+                                <w:lang w:val="it-IT"/>
+                              </w:rPr>
+                            </w:pPr>
+                            <w:r>
+                              <w:rPr>
+                                <w:lang w:val="it-IT"/>
+                              </w:rPr>
+                              <w:t>y</w:t>
+                            </w:r>
+                          </w:p>
+                          <w:p>
+                            <w:pPr>
+                              <w:rPr>
+                                <w:lang w:val="it-IT"/>
+                              </w:rPr>
+                            </w:pPr>
+                            <w:r>
+                              <w:rPr>
+                                <w:lang w:val="it-IT"/>
+                              </w:rPr>
+                              <w:t>y</w:t>
+                            </w:r>
+                          </w:p>
+                          <w:p>
+                            <w:pPr>
+                              <w:rPr>
+                                <w:lang w:val="it-IT"/>
+                              </w:rPr>
+                            </w:pPr>
+                            <w:r>
+                              <w:rPr>
+                                <w:lang w:val="it-IT"/>
+                              </w:rPr>
+                              <w:t>y</w:t>
+                            </w:r>
+                          </w:p>
+                          <w:p>
+                            <w:pPr>
+                              <w:rPr>
+                                <w:lang w:val="it-IT"/>
+                              </w:rPr>
+                            </w:pPr>
+                            <w:r>
+                              <w:rPr>
+                                <w:lang w:val="it-IT"/>
+                              </w:rPr>
+                              <w:t>y</w:t>
+                            </w:r>
+                          </w:p>
+                          <w:p/>
+                        </w:txbxContent>
+                      </wps:txbx>
+                      <wps:bodyPr rot="0" spcFirstLastPara="0" vertOverflow="overflow" horzOverflow="overflow" vert="horz" wrap="square" lIns="91440" tIns="45720" rIns="91440" bIns="45720" numCol="1" spcCol="0" rtlCol="0" fromWordArt="0" anchor="t" anchorCtr="0" forceAA="0" compatLnSpc="1">
+                        <a:prstTxWarp prst="textNoShape">
+                          <a:avLst/>
+                        </a:prstTxWarp>
+                        <a:noAutofit/>
+                      </wps:bodyPr>
+                    </wps:wsp>
+                  </a:graphicData>
+                </a:graphic>
+                <wp14:sizeRelH relativeFrom="margin">
+                  <wp14:pctWidth>0</wp14:pctWidth>
+                </wp14:sizeRelH>
+                <wp14:sizeRelV relativeFrom="margin">
+                  <wp14:pctHeight>0</wp14:pctHeight>
+                </wp14:sizeRelV>
+              </wp:anchor>
+            </w:drawing>
+          </mc:Choice>
+          <mc:Fallback>
+            <w:pict>
+              <v:shape w14:anchorId="49531044" id="Casella di testo 6" o:spid="_x0000_s1027" type="#_x0000_t202" style="position:absolute;margin-left:429pt;margin-top:4.25pt;width:480.2pt;height:184.7pt;z-index:251660288;visibility:visible;mso-wrap-style:square;mso-width-percent:0;mso-height-percent:0;mso-wrap-distance-left:9pt;mso-wrap-distance-top:0;mso-wrap-distance-right:9pt;mso-wrap-distance-bottom:0;mso-position-horizontal:right;mso-position-horizontal-relative:margin;mso-position-vertical:absolute;mso-position-vertical-relative:text;mso-width-percent:0;mso-height-percent:0;mso-width-relative:margin;mso-height-relative:margin;v-text-anchor:top" o:gfxdata="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" fillcolor="white [3201]" strokeweight=".5pt">
+                <v:textbox>
+                  <w:txbxContent>
+                    <w:p>
+                      <w:pPr>
+                        <w:rPr>
+                          <w:lang w:val="it-IT"/>
+                        </w:rPr>
+                      </w:pPr>
+                      <w:r>
+                        <w:rPr>
+                          <w:lang w:val="it-IT"/>
+                        </w:rPr>
+                        <w:t xml:space="preserve">sudo </w:t>
+                      </w:r>
+                      <w:proofErr w:type="spellStart"/>
+                      <w:r>
+                        <w:rPr>
+                          <w:lang w:val="it-IT"/>
+                        </w:rPr>
+                        <w:t>apt</w:t>
+                      </w:r>
+                      <w:proofErr w:type="spellEnd"/>
+                      <w:r>
+                        <w:rPr>
+                          <w:lang w:val="it-IT"/>
+                        </w:rPr>
+                        <w:t xml:space="preserve"> update</w:t>
+                      </w:r>
+                    </w:p>
+                    <w:p>
+                      <w:pPr>
+                        <w:rPr>
+                          <w:lang w:val="it-IT"/>
+                        </w:rPr>
+                      </w:pPr>
+                      <w:r>
+                        <w:rPr>
+                          <w:lang w:val="it-IT"/>
+                        </w:rPr>
+                        <w:t xml:space="preserve">sudo </w:t>
+                      </w:r>
+                      <w:proofErr w:type="spellStart"/>
+                      <w:r>
+                        <w:rPr>
+                          <w:lang w:val="it-IT"/>
+                        </w:rPr>
+                        <w:t>apt</w:t>
+                      </w:r>
+                      <w:proofErr w:type="spellEnd"/>
+                      <w:r>
+                        <w:rPr>
+                          <w:lang w:val="it-IT"/>
+                        </w:rPr>
+                        <w:t xml:space="preserve"> </w:t>
+                      </w:r>
+                      <w:proofErr w:type="spellStart"/>
+                      <w:r>
+                        <w:rPr>
+                          <w:lang w:val="it-IT"/>
+                        </w:rPr>
+                        <w:t>install</w:t>
+                      </w:r>
+                      <w:proofErr w:type="spellEnd"/>
+                      <w:r>
+                        <w:rPr>
+                          <w:lang w:val="it-IT"/>
+                        </w:rPr>
+                        <w:t xml:space="preserve"> </w:t>
+                      </w:r>
+                      <w:proofErr w:type="spellStart"/>
+                      <w:r>
+                        <w:rPr>
+                          <w:lang w:val="it-IT"/>
+                        </w:rPr>
+                        <w:t>mysql</w:t>
+                      </w:r>
+                      <w:proofErr w:type="spellEnd"/>
+                      <w:r>
+                        <w:rPr>
+                          <w:lang w:val="it-IT"/>
+                        </w:rPr>
+                        <w:t>-server</w:t>
+                      </w:r>
+                    </w:p>
+                    <w:p>
+                      <w:pPr>
+                        <w:rPr>
+                          <w:lang w:val="it-IT"/>
+                        </w:rPr>
+                      </w:pPr>
+                      <w:r>
+                        <w:rPr>
+                          <w:lang w:val="it-IT"/>
+                        </w:rPr>
+                        <w:t xml:space="preserve">sudo </w:t>
+                      </w:r>
+                      <w:proofErr w:type="spellStart"/>
+                      <w:r>
+                        <w:rPr>
+                          <w:lang w:val="it-IT"/>
+                        </w:rPr>
+                        <w:t>mysql</w:t>
+                      </w:r>
+                      <w:proofErr w:type="spellEnd"/>
+                    </w:p>
+                    <w:p>
+                      <w:r>
+                        <w:t>ALTER USER 'root'@'</w:t>
+                      </w:r>
+                      <w:proofErr w:type="spellStart"/>
+                      <w:r>
+                        <w:t>localhost</w:t>
+                      </w:r>
+                      <w:proofErr w:type="spellEnd"/>
+                      <w:r>
+                        <w:t xml:space="preserve">' IDENTIFIED WITH </w:t>
+                      </w:r>
+                      <w:proofErr w:type="spellStart"/>
+                      <w:r>
+                        <w:t>mysql_native_password</w:t>
+                      </w:r>
+                      <w:proofErr w:type="spellEnd"/>
+                      <w:r>
+                        <w:t xml:space="preserve"> BY '</w:t>
+                      </w:r>
+                      <w:proofErr w:type="spellStart"/>
+                      <w:r>
+                        <w:t>tmp_pass</w:t>
+                      </w:r>
+                      <w:proofErr w:type="spellEnd"/>
+                      <w:r>
+                        <w:t>';</w:t>
+                      </w:r>
+                    </w:p>
+                    <w:p>
+                      <w:r>
+                        <w:t>exit</w:t>
+                      </w:r>
+                    </w:p>
+                    <w:p>
+                      <w:r>
+                        <w:t xml:space="preserve">sudo </w:t>
+                      </w:r>
+                      <w:proofErr w:type="spellStart"/>
+                      <w:r>
+                        <w:t>mysql_secure_installation</w:t>
+                      </w:r>
+                      <w:proofErr w:type="spellEnd"/>
+                    </w:p>
+                    <w:p>
+                      <w:r>
+                        <w:t>n</w:t>
+                      </w:r>
+                    </w:p>
+                    <w:p>
+                      <w:pPr>
+                        <w:rPr>
+                          <w:lang w:val="it-IT"/>
+                        </w:rPr>
+                      </w:pPr>
+                      <w:r>
+                        <w:rPr>
+                          <w:lang w:val="it-IT"/>
+                        </w:rPr>
+                        <w:t>y</w:t>
+                      </w:r>
+                    </w:p>
+                    <w:p>
+                      <w:pPr>
+                        <w:rPr>
+                          <w:lang w:val="it-IT"/>
+                        </w:rPr>
+                      </w:pPr>
+                      <w:r>
+                        <w:rPr>
+                          <w:lang w:val="it-IT"/>
+                        </w:rPr>
+                        <w:t>y</w:t>
+                      </w:r>
+                    </w:p>
+                    <w:p>
+                      <w:pPr>
+                        <w:rPr>
+                          <w:lang w:val="it-IT"/>
+                        </w:rPr>
+                      </w:pPr>
+                      <w:r>
+                        <w:rPr>
+                          <w:lang w:val="it-IT"/>
+                        </w:rPr>
+                        <w:t>y</w:t>
+                      </w:r>
+                    </w:p>
+                    <w:p>
+                      <w:pPr>
+                        <w:rPr>
+                          <w:lang w:val="it-IT"/>
+                        </w:rPr>
+                      </w:pPr>
+                      <w:r>
+                        <w:rPr>
+                          <w:lang w:val="it-IT"/>
+                        </w:rPr>
+                        <w:t>y</w:t>
+                      </w:r>
+                    </w:p>
+                    <w:p/>
+                  </w:txbxContent>
+                </v:textbox>
+                <w10:wrap anchorx="margin"/>
+              </v:shape>
+            </w:pict>
+          </mc:Fallback>
+        </mc:AlternateContent>
+      </w:r>
+    </w:p>
+    <w:p>
+      <w:pPr>
+        <w:rPr>
+          <w:lang w:val="it-IT"/>
+        </w:rPr>
+      </w:pPr>
+    </w:p>
+    <w:p>
+      <w:pPr>
+        <w:rPr>
+          <w:lang w:val="it-IT"/>
+        </w:rPr>
+      </w:pPr>
+    </w:p>
+    <w:p>
+      <w:pPr>
+        <w:rPr>
+          <w:lang w:val="it-IT"/>
+        </w:rPr>
+      </w:pPr>
+    </w:p>
+    <w:p>
+      <w:pPr>
+        <w:rPr>
+          <w:lang w:val="it-IT"/>
+        </w:rPr>
+      </w:pPr>
+    </w:p>
+    <w:p>
+      <w:pPr>
+        <w:rPr>
+          <w:lang w:val="it-IT"/>
+        </w:rPr>
+      </w:pPr>
+    </w:p>
+    <w:p>
+      <w:pPr>
+        <w:rPr>
+          <w:lang w:val="it-IT"/>
+        </w:rPr>
+      </w:pPr>
+    </w:p>
+    <w:p>
+      <w:pPr>
+        <w:rPr>
+          <w:lang w:val="it-IT"/>
+        </w:rPr>
+      </w:pPr>
+    </w:p>
+    <w:p>
+      <w:pPr>
+        <w:rPr>
+          <w:lang w:val="it-IT"/>
+        </w:rPr>
+      </w:pPr>
+    </w:p>
+    <w:p>
+      <w:pPr>
+        <w:rPr>
+          <w:lang w:val="it-IT"/>
+        </w:rPr>
+      </w:pPr>
+    </w:p>
+    <w:p>
+      <w:pPr>
+        <w:rPr>
+          <w:lang w:val="it-IT"/>
+        </w:rPr>
+      </w:pPr>
+    </w:p>
+    <w:p>
+      <w:pPr>
+        <w:rPr>
+          <w:lang w:val="it-IT"/>
+        </w:rPr>
+      </w:pPr>
+    </w:p>
+    <w:p>
+      <w:pPr>
+        <w:rPr>
+          <w:lang w:val="it-IT"/>
+        </w:rPr>
+      </w:pPr>
+    </w:p>
+    <w:p>
+      <w:pPr>
+        <w:rPr>
+          <w:lang w:val="it-IT"/>
+        </w:rPr>
+      </w:pPr>
+    </w:p>
+    <w:p>
+      <w:pPr>
+        <w:rPr>
+          <w:lang w:val="it-IT"/>
+        </w:rPr>
+      </w:pPr>
+    </w:p>
+    <w:p>
+      <w:pPr>
+        <w:rPr>
+          <w:lang w:val="it-IT"/>
+        </w:rPr>
+      </w:pPr>
+    </w:p>
+    <w:p>
+      <w:pPr>
+        <w:pStyle w:val="Titolo2"/>
+      </w:pPr>
+      <w:r>
+        <w:t xml:space="preserve">Installazione </w:t>
+      </w:r>
+      <w:proofErr w:type="spellStart"/>
+      <w:r>
+        <w:t>Nodejs</w:t>
+      </w:r>
+      <w:proofErr w:type="spellEnd"/>
+    </w:p>
+    <w:p>
+      <w:pPr>
+        <w:rPr>
+          <w:lang w:val="it-IT"/>
+        </w:rPr>
+      </w:pPr>
+      <w:r>
+        <w:rPr>
+          <w:lang w:val="it-IT"/>
+        </w:rPr>
+        <w:t xml:space="preserve">Per il backend del nostro applicativo WEB è stato utilizzato </w:t>
+      </w:r>
+      <w:proofErr w:type="spellStart"/>
+      <w:r>
+        <w:rPr>
+          <w:lang w:val="it-IT"/>
+        </w:rPr>
+        <w:t>Nodejs</w:t>
+      </w:r>
+      <w:proofErr w:type="spellEnd"/>
+      <w:r>
+        <w:rPr>
+          <w:lang w:val="it-IT"/>
+        </w:rPr>
+        <w:t>.</w:t>
+      </w:r>
+    </w:p>
+    <w:p>
+      <w:pPr>
+        <w:rPr>
+          <w:lang w:val="it-IT"/>
+        </w:rPr>
+      </w:pPr>
+      <w:r>
+        <w:rPr>
+          <w:lang w:val="it-IT"/>
+        </w:rPr>
+        <w:t>La versione installata è la LTS, ovvero la 20.11.0.</w:t>
+      </w:r>
+    </w:p>
+    <w:p>
+      <w:pPr>
+        <w:rPr>
+          <w:lang w:val="it-IT"/>
+        </w:rPr>
+      </w:pPr>
+      <w:r>
+        <w:rPr>
+          <w:noProof/>
+        </w:rPr>
+        <mc:AlternateContent>
+          <mc:Choice Requires="wps">
+            <w:drawing>
+              <wp:anchor distT="0" distB="0" distL="114300" distR="114300" simplePos="0" relativeHeight="251666432" behindDoc="0" locked="0" layoutInCell="1" allowOverlap="1" wp14:anchorId="30F53D66" wp14:editId="6758D3BC">
+                <wp:simplePos x="0" y="0"/>
+                <wp:positionH relativeFrom="column">
+                  <wp:posOffset>5080</wp:posOffset>
+                </wp:positionH>
+                <wp:positionV relativeFrom="paragraph">
+                  <wp:posOffset>1233170</wp:posOffset>
+                </wp:positionV>
+                <wp:extent cx="6086475" cy="635"/>
+                <wp:effectExtent l="0" t="0" r="0" b="0"/>
+                <wp:wrapSquare wrapText="bothSides"/>
+                <wp:docPr id="17" name="Casella di testo 17"/>
+                <wp:cNvGraphicFramePr/>
+                <a:graphic xmlns:a="http://schemas.openxmlformats.org/drawingml/2006/main">
+                  <a:graphicData uri="http://schemas.microsoft.com/office/word/2010/wordprocessingShape">
+                    <wps:wsp>
+                      <wps:cNvSpPr txBox="1"/>
+                      <wps:spPr>
+                        <a:xfrm>
+                          <a:off x="0" y="0"/>
+                          <a:ext cx="6086475" cy="635"/>
+                        </a:xfrm>
+                        <a:prstGeom prst="rect">
+                          <a:avLst/>
+                        </a:prstGeom>
+                        <a:solidFill>
+                          <a:prstClr val="white"/>
+                        </a:solidFill>
+                        <a:ln>
+                          <a:noFill/>
+                        </a:ln>
+                      </wps:spPr>
+                      <wps:txbx>
+                        <w:txbxContent>
+                          <w:p>
+                            <w:pPr>
+                              <w:pStyle w:val="Didascalia"/>
+                              <w:jc w:val="center"/>
+                              <w:rPr>
+                                <w:noProof/>
+                                <w:sz w:val="20"/>
+                                <w:lang w:val="it-IT"/>
+                              </w:rPr>
+                            </w:pPr>
+                            <w:r>
+                              <w:rPr>
+                                <w:sz w:val="20"/>
+                              </w:rPr>
+                              <w:t xml:space="preserve">Figura </w:t>
+                            </w:r>
+                            <w:r>
+                              <w:rPr>
+                                <w:sz w:val="20"/>
+                              </w:rPr>
+                              <w:fldChar w:fldCharType="begin"/>
+                            </w:r>
+                            <w:r>
+                              <w:rPr>
+                                <w:sz w:val="20"/>
+                              </w:rPr>
+                              <w:instrText xml:space="preserve"> SEQ Figura \* ARABIC </w:instrText>
+                            </w:r>
+                            <w:r>
+                              <w:rPr>
+                                <w:sz w:val="20"/>
+                              </w:rPr>
+                              <w:fldChar w:fldCharType="separate"/>
+                            </w:r>
+                            <w:r>
+                              <w:rPr>
+                                <w:noProof/>
+                                <w:sz w:val="20"/>
+                              </w:rPr>
+                              <w:t>6</w:t>
+                            </w:r>
+                            <w:r>
+                              <w:rPr>
+                                <w:sz w:val="20"/>
+                              </w:rPr>
+                              <w:fldChar w:fldCharType="end"/>
+                            </w:r>
+                            <w:r>
+                              <w:rPr>
+                                <w:sz w:val="20"/>
+                              </w:rPr>
+                              <w:t xml:space="preserve"> Comandi installazione </w:t>
+                            </w:r>
+                            <w:proofErr w:type="spellStart"/>
+                            <w:r>
+                              <w:rPr>
+                                <w:sz w:val="20"/>
+                              </w:rPr>
+                              <w:t>Nodejs</w:t>
+                            </w:r>
+                            <w:proofErr w:type="spellEnd"/>
+                          </w:p>
+                        </w:txbxContent>
+                      </wps:txbx>
+                      <wps:bodyPr rot="0" spcFirstLastPara="0" vertOverflow="overflow" horzOverflow="overflow" vert="horz" wrap="square" lIns="0" tIns="0" rIns="0" bIns="0" numCol="1" spcCol="0" rtlCol="0" fromWordArt="0" anchor="t" anchorCtr="0" forceAA="0" compatLnSpc="1">
+                        <a:prstTxWarp prst="textNoShape">
+                          <a:avLst/>
+                        </a:prstTxWarp>
+                        <a:spAutoFit/>
+                      </wps:bodyPr>
+                    </wps:wsp>
+                  </a:graphicData>
+                </a:graphic>
+              </wp:anchor>
+            </w:drawing>
+          </mc:Choice>
+          <mc:Fallback>
+            <w:pict>
+              <v:shape w14:anchorId="30F53D66" id="Casella di testo 17" o:spid="_x0000_s1028" type="#_x0000_t202" style="position:absolute;margin-left:.4pt;margin-top:97.1pt;width:479.25pt;height:.05pt;z-index:251666432;visibility:visible;mso-wrap-style:square;mso-wrap-distance-left:9pt;mso-wrap-distance-top:0;mso-wrap-distance-right:9pt;mso-wrap-distance-bottom:0;mso-position-horizontal:absolute;mso-position-horizontal-relative:text;mso-position-vertical:absolute;mso-position-vertical-relative:text;v-text-anchor:top" o:gfxdata="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" stroked="f">
+                <v:textbox style="mso-fit-shape-to-text:t" inset="0,0,0,0">
+                  <w:txbxContent>
+                    <w:p>
+                      <w:pPr>
+                        <w:pStyle w:val="Didascalia"/>
+                        <w:jc w:val="center"/>
+                        <w:rPr>
+                          <w:noProof/>
+                          <w:sz w:val="20"/>
+                          <w:lang w:val="it-IT"/>
+                        </w:rPr>
+                      </w:pPr>
+                      <w:r>
+                        <w:rPr>
+                          <w:sz w:val="20"/>
+                        </w:rPr>
+                        <w:t xml:space="preserve">Figura </w:t>
+                      </w:r>
+                      <w:r>
+                        <w:rPr>
+                          <w:sz w:val="20"/>
+                        </w:rPr>
+                        <w:fldChar w:fldCharType="begin"/>
+                      </w:r>
+                      <w:r>
+                        <w:rPr>
+                          <w:sz w:val="20"/>
+                        </w:rPr>
+                        <w:instrText xml:space="preserve"> SEQ Figura \* ARABIC </w:instrText>
+                      </w:r>
+                      <w:r>
+                        <w:rPr>
+                          <w:sz w:val="20"/>
+                        </w:rPr>
+                        <w:fldChar w:fldCharType="separate"/>
+                      </w:r>
+                      <w:r>
+                        <w:rPr>
+                          <w:noProof/>
+                          <w:sz w:val="20"/>
+                        </w:rPr>
+                        <w:t>6</w:t>
+                      </w:r>
+                      <w:r>
+                        <w:rPr>
+                          <w:sz w:val="20"/>
+                        </w:rPr>
+                        <w:fldChar w:fldCharType="end"/>
+                      </w:r>
+                      <w:r>
+                        <w:rPr>
+                          <w:sz w:val="20"/>
+                        </w:rPr>
+                        <w:t xml:space="preserve"> Comandi installazione </w:t>
+                      </w:r>
+                      <w:proofErr w:type="spellStart"/>
+                      <w:r>
+                        <w:rPr>
+                          <w:sz w:val="20"/>
+                        </w:rPr>
+                        <w:t>Nodejs</w:t>
+                      </w:r>
+                      <w:proofErr w:type="spellEnd"/>
+                    </w:p>
+                  </w:txbxContent>
+                </v:textbox>
+                <w10:wrap type="square"/>
+              </v:shape>
+            </w:pict>
+          </mc:Fallback>
+        </mc:AlternateContent>
+      </w:r>
+      <w:r>
+        <w:rPr>
+          <w:noProof/>
+          <w:lang w:val="it-IT"/>
+        </w:rPr>
+        <mc:AlternateContent>
+          <mc:Choice Requires="wps">
+            <w:drawing>
+              <wp:anchor distT="45720" distB="45720" distL="114300" distR="114300" simplePos="0" relativeHeight="251664384" behindDoc="0" locked="0" layoutInCell="1" allowOverlap="1" wp14:anchorId="36CF3787" wp14:editId="4691FA3A">
+                <wp:simplePos x="0" y="0"/>
+                <wp:positionH relativeFrom="margin">
+                  <wp:align>right</wp:align>
+                </wp:positionH>
+                <wp:positionV relativeFrom="paragraph">
+                  <wp:posOffset>271145</wp:posOffset>
+                </wp:positionV>
+                <wp:extent cx="6086475" cy="904875"/>
+                <wp:effectExtent l="0" t="0" r="28575" b="28575"/>
+                <wp:wrapSquare wrapText="bothSides"/>
+                <wp:docPr id="217" name="Casella di testo 2"/>
+                <wp:cNvGraphicFramePr>
+                  <a:graphicFrameLocks xmlns:a="http://schemas.openxmlformats.org/drawingml/2006/main"/>
+                </wp:cNvGraphicFramePr>
+                <a:graphic xmlns:a="http://schemas.openxmlformats.org/drawingml/2006/main">
+                  <a:graphicData uri="http://schemas.microsoft.com/office/word/2010/wordprocessingShape">
+                    <wps:wsp>
+                      <wps:cNvSpPr txBox="1">
+                        <a:spLocks noChangeArrowheads="1"/>
+                      </wps:cNvSpPr>
+                      <wps:spPr bwMode="auto">
+                        <a:xfrm>
+                          <a:off x="0" y="0"/>
+                          <a:ext cx="6086475" cy="904875"/>
+                        </a:xfrm>
+                        <a:prstGeom prst="rect">
+                          <a:avLst/>
+                        </a:prstGeom>
+                        <a:solidFill>
+                          <a:srgbClr val="FFFFFF"/>
+                        </a:solidFill>
+                        <a:ln w="9525">
+                          <a:solidFill>
+                            <a:srgbClr val="000000"/>
+                          </a:solidFill>
+                          <a:miter lim="800000"/>
+                          <a:headEnd/>
+                          <a:tailEnd/>
+                        </a:ln>
+                      </wps:spPr>
+                      <wps:txbx>
+                        <w:txbxContent>
+                          <w:p>
+                            <w:r>
+                              <w:t xml:space="preserve">sudo </w:t>
+                            </w:r>
+                            <w:proofErr w:type="spellStart"/>
+                            <w:r>
+                              <w:t>apt</w:t>
+                            </w:r>
+                            <w:proofErr w:type="spellEnd"/>
+                            <w:r>
+                              <w:t xml:space="preserve"> </w:t>
+                            </w:r>
+                            <w:proofErr w:type="spellStart"/>
+                            <w:r>
+                              <w:t>install</w:t>
+                            </w:r>
+                            <w:proofErr w:type="spellEnd"/>
+                            <w:r>
+                              <w:t xml:space="preserve"> </w:t>
+                            </w:r>
+                            <w:proofErr w:type="spellStart"/>
+                            <w:r>
+                              <w:t>curl</w:t>
+                            </w:r>
+                            <w:proofErr w:type="spellEnd"/>
+                          </w:p>
+                          <w:p>
+                            <w:proofErr w:type="spellStart"/>
+                            <w:r>
+                              <w:t>curl</w:t>
+                            </w:r>
+                            <w:proofErr w:type="spellEnd"/>
+                            <w:r>
+                              <w:t xml:space="preserve"> -</w:t>
+                            </w:r>
+                            <w:proofErr w:type="spellStart"/>
+                            <w:r>
+                              <w:t>sL</w:t>
+                            </w:r>
+                            <w:proofErr w:type="spellEnd"/>
+                            <w:r>
+                              <w:t xml:space="preserve"> </w:t>
+                            </w:r>
+                            <w:hyperlink r:id="rId18" w:history="1">
+                              <w:r>
+                                <w:rPr>
+                                  <w:rStyle w:val="Collegamentoipertestuale"/>
+                                </w:rPr>
+                                <w:t>https://deb.nodesource.com/setup_20.x -o nodesource_setup.sh</w:t>
+                              </w:r>
+                            </w:hyperlink>
+                          </w:p>
+                          <w:p>
+                            <w:r>
+                              <w:t xml:space="preserve">sudo </w:t>
+                            </w:r>
+                            <w:proofErr w:type="spellStart"/>
+                            <w:r>
+                              <w:t>bash</w:t>
+                            </w:r>
+                            <w:proofErr w:type="spellEnd"/>
+                            <w:r>
+                              <w:t xml:space="preserve"> ./nodesource_setup.sh</w:t>
+                            </w:r>
+                          </w:p>
+                          <w:p>
+                            <w:r>
+                              <w:t xml:space="preserve">sudo </w:t>
+                            </w:r>
+                            <w:proofErr w:type="spellStart"/>
+                            <w:r>
+                              <w:t>apt-get</w:t>
+                            </w:r>
+                            <w:proofErr w:type="spellEnd"/>
+                            <w:r>
+                              <w:t xml:space="preserve"> </w:t>
+                            </w:r>
+                            <w:proofErr w:type="spellStart"/>
+                            <w:r>
+                              <w:t>install</w:t>
+                            </w:r>
+                            <w:proofErr w:type="spellEnd"/>
+                            <w:r>
+                              <w:t xml:space="preserve"> </w:t>
+                            </w:r>
+                            <w:proofErr w:type="spellStart"/>
+                            <w:r>
+                              <w:t>nodejs</w:t>
+                            </w:r>
+                            <w:proofErr w:type="spellEnd"/>
+                            <w:r>
+                              <w:t xml:space="preserve"> -y</w:t>
+                            </w:r>
+                          </w:p>
+                          <w:p/>
+                        </w:txbxContent>
+                      </wps:txbx>
+                      <wps:bodyPr rot="0" vert="horz" wrap="square" lIns="91440" tIns="45720" rIns="91440" bIns="45720" anchor="t" anchorCtr="0">
+                        <a:noAutofit/>
+                      </wps:bodyPr>
+                    </wps:wsp>
+                  </a:graphicData>
+                </a:graphic>
+                <wp14:sizeRelH relativeFrom="margin">
+                  <wp14:pctWidth>0</wp14:pctWidth>
+                </wp14:sizeRelH>
+                <wp14:sizeRelV relativeFrom="margin">
+                  <wp14:pctHeight>0</wp14:pctHeight>
+                </wp14:sizeRelV>
+              </wp:anchor>
+            </w:drawing>
+          </mc:Choice>
+          <mc:Fallback>
+            <w:pict>
+              <v:shape w14:anchorId="36CF3787" id="Casella di testo 2" o:spid="_x0000_s1029" type="#_x0000_t202" style="position:absolute;margin-left:428.05pt;margin-top:21.35pt;width:479.25pt;height:71.25pt;z-index:251664384;visibility:visible;mso-wrap-style:square;mso-width-percent:0;mso-height-percent:0;mso-wrap-distance-left:9pt;mso-wrap-distance-top:3.6pt;mso-wrap-distance-right:9pt;mso-wrap-distance-bottom:3.6pt;mso-position-horizontal:right;mso-position-horizontal-relative:margin;mso-position-vertical:absolute;mso-position-vertical-relative:text;mso-width-percent:0;mso-height-percent:0;mso-width-relative:margin;mso-height-relative:margin;v-text-anchor:top" o:gfxdata="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">
+                <v:textbox>
+                  <w:txbxContent>
+                    <w:p>
+                      <w:r>
+                        <w:t xml:space="preserve">sudo </w:t>
+                      </w:r>
+                      <w:proofErr w:type="spellStart"/>
+                      <w:r>
+                        <w:t>apt</w:t>
+                      </w:r>
+                      <w:proofErr w:type="spellEnd"/>
+                      <w:r>
+                        <w:t xml:space="preserve"> </w:t>
+                      </w:r>
+                      <w:proofErr w:type="spellStart"/>
+                      <w:r>
+                        <w:t>install</w:t>
+                      </w:r>
+                      <w:proofErr w:type="spellEnd"/>
+                      <w:r>
+                        <w:t xml:space="preserve"> </w:t>
+                      </w:r>
+                      <w:proofErr w:type="spellStart"/>
+                      <w:r>
+                        <w:t>curl</w:t>
+                      </w:r>
+                      <w:proofErr w:type="spellEnd"/>
+                    </w:p>
+                    <w:p>
+                      <w:proofErr w:type="spellStart"/>
+                      <w:r>
+                        <w:t>curl</w:t>
+                      </w:r>
+                      <w:proofErr w:type="spellEnd"/>
+                      <w:r>
+                        <w:t xml:space="preserve"> -</w:t>
+                      </w:r>
+                      <w:proofErr w:type="spellStart"/>
+                      <w:r>
+                        <w:t>sL</w:t>
+                      </w:r>
+                      <w:proofErr w:type="spellEnd"/>
+                      <w:r>
+                        <w:t xml:space="preserve"> </w:t>
+                      </w:r>
+                      <w:hyperlink r:id="rId19" w:history="1">
+                        <w:r>
+                          <w:rPr>
+                            <w:rStyle w:val="Collegamentoipertestuale"/>
+                          </w:rPr>
+                          <w:t>https://deb.nodesource.com/setup_20.x -o nodesource_setup.sh</w:t>
+                        </w:r>
+                      </w:hyperlink>
+                    </w:p>
+                    <w:p>
+                      <w:r>
+                        <w:t xml:space="preserve">sudo </w:t>
+                      </w:r>
+                      <w:proofErr w:type="spellStart"/>
+                      <w:r>
+                        <w:t>bash</w:t>
+                      </w:r>
+                      <w:proofErr w:type="spellEnd"/>
+                      <w:r>
+                        <w:t xml:space="preserve"> ./nodesource_setup.sh</w:t>
+                      </w:r>
+                    </w:p>
+                    <w:p>
+                      <w:r>
+                        <w:t xml:space="preserve">sudo </w:t>
+                      </w:r>
+                      <w:proofErr w:type="spellStart"/>
+                      <w:r>
+                        <w:t>apt-get</w:t>
+                      </w:r>
+                      <w:proofErr w:type="spellEnd"/>
+                      <w:r>
+                        <w:t xml:space="preserve"> </w:t>
+                      </w:r>
+                      <w:proofErr w:type="spellStart"/>
+                      <w:r>
+                        <w:t>install</w:t>
+                      </w:r>
+                      <w:proofErr w:type="spellEnd"/>
+                      <w:r>
+                        <w:t xml:space="preserve"> </w:t>
+                      </w:r>
+                      <w:proofErr w:type="spellStart"/>
+                      <w:r>
+                        <w:t>nodejs</w:t>
+                      </w:r>
+                      <w:proofErr w:type="spellEnd"/>
+                      <w:r>
+                        <w:t xml:space="preserve"> -y</w:t>
+                      </w:r>
+                    </w:p>
+                    <w:p/>
+                  </w:txbxContent>
+                </v:textbox>
+                <w10:wrap type="square" anchorx="margin"/>
+              </v:shape>
+            </w:pict>
+          </mc:Fallback>
+        </mc:AlternateContent>
+      </w:r>
+      <w:r>
+        <w:rPr>
+          <w:lang w:val="it-IT"/>
+        </w:rPr>
+        <w:t xml:space="preserve">I seguenti comandi servono per installare </w:t>
+      </w:r>
+      <w:proofErr w:type="spellStart"/>
+      <w:r>
+        <w:rPr>
+          <w:lang w:val="it-IT"/>
+        </w:rPr>
+        <w:t>curl</w:t>
+      </w:r>
+      <w:proofErr w:type="spellEnd"/>
+      <w:r>
+        <w:rPr>
+          <w:lang w:val="it-IT"/>
+        </w:rPr>
+        <w:t xml:space="preserve">, </w:t>
+      </w:r>
+      <w:proofErr w:type="spellStart"/>
+      <w:r>
+        <w:rPr>
+          <w:lang w:val="it-IT"/>
+        </w:rPr>
+        <w:t>Nodejs</w:t>
+      </w:r>
+      <w:proofErr w:type="spellEnd"/>
+      <w:r>
+        <w:rPr>
+          <w:lang w:val="it-IT"/>
+        </w:rPr>
+        <w:t xml:space="preserve"> e NPM:</w:t>
+      </w:r>
+    </w:p>
+    <w:p>
+      <w:pPr>
+        <w:rPr>
+          <w:lang w:val="it-IT"/>
+        </w:rPr>
+      </w:pPr>
+    </w:p>
+    <w:p>
+      <w:pPr>
+        <w:rPr>
+          <w:lang w:val="it-IT"/>
+        </w:rPr>
+      </w:pPr>
+    </w:p>
+    <w:p>
+      <w:pPr>
+        <w:rPr>
+          <w:lang w:val="it-IT"/>
+        </w:rPr>
+      </w:pPr>
+      <w:bookmarkStart w:id="31" w:name="_GoBack"/>
       <w:bookmarkEnd w:id="31"/>
     </w:p>
     <w:p>
-      <w:r>
-        <w:t>In questo capitolo dovrà essere mostrato come è stato realizzato il lavoro. Questa parte può differenziarsi dalla progettazione in quanto il risultato ottenuto non per forza può essere come era stato progettato.</w:t>
-      </w:r>
-    </w:p>
-    <w:p>
-      <w:r>
-        <w:t xml:space="preserve">Sulla base di queste informazioni il lavoro svolto dovrà essere riproducibile. </w:t>
-      </w:r>
-    </w:p>
-    <w:p>
-      <w:r>
-        <w:t>In questa parte è richiesto l’inserimento di codice sorgente</w:t>
-      </w:r>
-      <w:r>
-        <w:t xml:space="preserve"> - </w:t>
-      </w:r>
-      <w:proofErr w:type="spellStart"/>
-      <w:r>
-        <w:t>P</w:t>
-      </w:r>
-      <w:r>
-        <w:t>rint</w:t>
-      </w:r>
-      <w:proofErr w:type="spellEnd"/>
-      <w:r>
-        <w:t xml:space="preserve"> </w:t>
-      </w:r>
-      <w:r>
-        <w:t>S</w:t>
-      </w:r>
-      <w:r>
-        <w:t xml:space="preserve">creen </w:t>
-      </w:r>
-      <w:r>
-        <w:t xml:space="preserve">- </w:t>
-      </w:r>
-      <w:r>
-        <w:t>di maschere solamente per quei passaggi particolarmente significativi e/o critici.</w:t>
-      </w:r>
-    </w:p>
-    <w:p>
-      <w:r>
-        <w:t>Inoltre,</w:t>
-      </w:r>
-      <w:r>
-        <w:t xml:space="preserve"> dovranno essere descritte eventuali varianti di soluzione o scelte di prodotti con motivazione delle scelte.</w:t>
-      </w:r>
-    </w:p>
-    <w:p>
-      <w:r>
-        <w:t>Non deve apparire nessuna forma di guida d’uso di librerie o di componenti utilizzati. Eventualmente questa va allegata.</w:t>
-      </w:r>
-    </w:p>
-    <w:p>
-      <w:r>
-        <w:t>Per eventuali dettagli si possono inserire riferimenti ai diari.</w:t>
-      </w:r>
-    </w:p>
-    <w:p>
-      <w:pPr>
-        <w:pStyle w:val="Titolo1"/>
-      </w:pPr>
-      <w:bookmarkStart w:id="32" w:name="_Toc461179223"/>
-      <w:bookmarkStart w:id="33" w:name="_Toc156567842"/>
-      <w:r>
-        <w:t>Test</w:t>
+      <w:pPr>
+        <w:pStyle w:val="Titolo2"/>
+        <w:rPr>
+          <w:lang w:val="it-CH"/>
+        </w:rPr>
+      </w:pPr>
+      <w:bookmarkStart w:id="32" w:name="_Toc461179224"/>
+      <w:bookmarkStart w:id="33" w:name="_Toc156567843"/>
+      <w:r>
+        <w:rPr>
+          <w:lang w:val="it-CH"/>
+        </w:rPr>
+        <w:t>Protocollo di test</w:t>
       </w:r>
       <w:bookmarkEnd w:id="32"/>
       <w:bookmarkEnd w:id="33"/>
-    </w:p>
-    <w:p>
-      <w:pPr>
-        <w:pStyle w:val="Titolo2"/>
-        <w:rPr>
-          <w:lang w:val="it-CH"/>
-        </w:rPr>
-      </w:pPr>
-      <w:bookmarkStart w:id="34" w:name="_Toc461179224"/>
-      <w:bookmarkStart w:id="35" w:name="_Toc156567843"/>
-      <w:r>
-        <w:rPr>
-          <w:lang w:val="it-CH"/>
-        </w:rPr>
-        <w:t>Protocollo di test</w:t>
-      </w:r>
-      <w:bookmarkEnd w:id="34"/>
-      <w:bookmarkEnd w:id="35"/>
     </w:p>
     <w:p>
       <w:r>
@@ -9876,7 +11245,6 @@
                 <w:szCs w:val="24"/>
                 <w:lang w:val="it-CH"/>
               </w:rPr>
-              <w:lastRenderedPageBreak/>
               <w:t>Research the “</w:t>
             </w:r>
             <w:r>
@@ -10443,7 +11811,7 @@
           <w:b/>
         </w:rPr>
       </w:pPr>
-      <w:bookmarkStart w:id="36" w:name="_Toc461179225"/>
+      <w:bookmarkStart w:id="34" w:name="_Toc461179225"/>
       <w:r>
         <w:br w:type="page"/>
       </w:r>
@@ -10455,7 +11823,7 @@
           <w:lang w:val="it-CH"/>
         </w:rPr>
       </w:pPr>
-      <w:bookmarkStart w:id="37" w:name="_Toc156567844"/>
+      <w:bookmarkStart w:id="35" w:name="_Toc156567844"/>
       <w:r>
         <w:rPr>
           <w:lang w:val="it-CH"/>
@@ -10463,8 +11831,8 @@
         <w:lastRenderedPageBreak/>
         <w:t>Risultati test</w:t>
       </w:r>
-      <w:bookmarkEnd w:id="36"/>
-      <w:bookmarkEnd w:id="37"/>
+      <w:bookmarkEnd w:id="34"/>
+      <w:bookmarkEnd w:id="35"/>
     </w:p>
     <w:p>
       <w:r>
@@ -10697,36 +12065,36 @@
           <w:lang w:val="it-CH"/>
         </w:rPr>
       </w:pPr>
-      <w:bookmarkStart w:id="38" w:name="_Toc461179226"/>
-      <w:bookmarkStart w:id="39" w:name="_Toc156567845"/>
+      <w:bookmarkStart w:id="36" w:name="_Toc461179226"/>
+      <w:bookmarkStart w:id="37" w:name="_Toc156567845"/>
       <w:r>
         <w:rPr>
           <w:lang w:val="it-CH"/>
         </w:rPr>
         <w:t>Mancanze/limitazioni conosciute</w:t>
+      </w:r>
+      <w:bookmarkEnd w:id="36"/>
+      <w:bookmarkEnd w:id="37"/>
+    </w:p>
+    <w:p>
+      <w:r>
+        <w:t>Descrizione con motivazione di eventuali elementi mancanti o non completamente implementati, al di fuori dei test case. Non devono essere riportati gli errori e i problemi riscontrati e poi risolti durante il progetto.</w:t>
+      </w:r>
+    </w:p>
+    <w:p>
+      <w:pPr>
+        <w:pStyle w:val="Titolo1"/>
+      </w:pPr>
+      <w:bookmarkStart w:id="38" w:name="_Toc461179227"/>
+      <w:bookmarkStart w:id="39" w:name="_Toc156567846"/>
+      <w:r>
+        <w:t>Consuntivo</w:t>
       </w:r>
       <w:bookmarkEnd w:id="38"/>
       <w:bookmarkEnd w:id="39"/>
     </w:p>
     <w:p>
       <w:r>
-        <w:t>Descrizione con motivazione di eventuali elementi mancanti o non completamente implementati, al di fuori dei test case. Non devono essere riportati gli errori e i problemi riscontrati e poi risolti durante il progetto.</w:t>
-      </w:r>
-    </w:p>
-    <w:p>
-      <w:pPr>
-        <w:pStyle w:val="Titolo1"/>
-      </w:pPr>
-      <w:bookmarkStart w:id="40" w:name="_Toc461179227"/>
-      <w:bookmarkStart w:id="41" w:name="_Toc156567846"/>
-      <w:r>
-        <w:t>Consuntivo</w:t>
-      </w:r>
-      <w:bookmarkEnd w:id="40"/>
-      <w:bookmarkEnd w:id="41"/>
-    </w:p>
-    <w:p>
-      <w:r>
         <w:t>Consuntivo del tempo di lavoro effettivo e considerazioni riguardo le differenze rispetto alla pianificazione (cap</w:t>
       </w:r>
       <w:r>
@@ -10755,10 +12123,10 @@
     <w:p>
       <w:pPr>
         <w:sectPr>
-          <w:headerReference w:type="default" r:id="rId18"/>
-          <w:footerReference w:type="default" r:id="rId19"/>
-          <w:headerReference w:type="first" r:id="rId20"/>
-          <w:footerReference w:type="first" r:id="rId21"/>
+          <w:headerReference w:type="default" r:id="rId20"/>
+          <w:footerReference w:type="default" r:id="rId21"/>
+          <w:headerReference w:type="first" r:id="rId22"/>
+          <w:footerReference w:type="first" r:id="rId23"/>
           <w:pgSz w:w="11906" w:h="16838"/>
           <w:pgMar w:top="1985" w:right="1134" w:bottom="1418" w:left="1134" w:header="567" w:footer="567" w:gutter="0"/>
           <w:cols w:space="720"/>
@@ -10857,11 +12225,7 @@
           </mc:Choice>
           <mc:Fallback>
             <w:pict>
-              <v:shapetype w14:anchorId="0F9A587C" id="_x0000_t202" coordsize="21600,21600" o:spt="202" path="m,l,21600r21600,l21600,xe">
-                <v:stroke joinstyle="miter"/>
-                <v:path gradientshapeok="t" o:connecttype="rect"/>
-              </v:shapetype>
-              <v:shape id="Casella di testo 19" o:spid="_x0000_s1026" type="#_x0000_t202" style="position:absolute;margin-left:145.25pt;margin-top:158.65pt;width:405.95pt;height:40.95pt;rotation:-30;z-index:251659264;visibility:visible;mso-wrap-style:square;mso-height-percent:0;mso-wrap-distance-left:9pt;mso-wrap-distance-top:0;mso-wrap-distance-right:9pt;mso-wrap-distance-bottom:0;mso-position-horizontal:absolute;mso-position-horizontal-relative:text;mso-position-vertical:absolute;mso-position-vertical-relative:text;mso-height-percent:0;mso-height-relative:margin;v-text-anchor:top" o:gfxdata="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" fillcolor="white [3201]" strokeweight=".5pt">
+              <v:shape w14:anchorId="0F9A587C" id="Casella di testo 19" o:spid="_x0000_s1030" type="#_x0000_t202" style="position:absolute;margin-left:145.25pt;margin-top:158.65pt;width:405.95pt;height:40.95pt;rotation:-30;z-index:251659264;visibility:visible;mso-wrap-style:square;mso-height-percent:0;mso-wrap-distance-left:9pt;mso-wrap-distance-top:0;mso-wrap-distance-right:9pt;mso-wrap-distance-bottom:0;mso-position-horizontal:absolute;mso-position-horizontal-relative:text;mso-position-vertical:absolute;mso-position-vertical-relative:text;mso-height-percent:0;mso-height-relative:margin;v-text-anchor:top" o:gfxdata="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" fillcolor="white [3201]" strokeweight=".5pt">
                 <v:fill opacity="27499f"/>
                 <v:textbox>
                   <w:txbxContent>
@@ -10952,18 +12316,31 @@
       <w:pPr>
         <w:pStyle w:val="Didascalia"/>
       </w:pPr>
-      <w:bookmarkStart w:id="42" w:name="_Toc124775988"/>
+      <w:bookmarkStart w:id="40" w:name="_Toc124775988"/>
       <w:r>
         <w:t xml:space="preserve">Figura </w:t>
       </w:r>
-      <w:fldSimple w:instr=" SEQ Figura \* ARABIC ">
-        <w:r>
-          <w:rPr>
-            <w:noProof/>
-          </w:rPr>
-          <w:t>5</w:t>
-        </w:r>
-      </w:fldSimple>
+      <w:r>
+        <w:fldChar w:fldCharType="begin"/>
+      </w:r>
+      <w:r>
+        <w:instrText xml:space="preserve"> SEQ Figura \* ARABIC </w:instrText>
+      </w:r>
+      <w:r>
+        <w:fldChar w:fldCharType="separate"/>
+      </w:r>
+      <w:r>
+        <w:rPr>
+          <w:noProof/>
+        </w:rPr>
+        <w:t>7</w:t>
+      </w:r>
+      <w:r>
+        <w:rPr>
+          <w:noProof/>
+        </w:rPr>
+        <w:fldChar w:fldCharType="end"/>
+      </w:r>
       <w:r>
         <w:t xml:space="preserve"> </w:t>
       </w:r>
@@ -10978,14 +12355,14 @@
       <w:r>
         <w:t xml:space="preserve"> consuntivo</w:t>
       </w:r>
-      <w:bookmarkEnd w:id="42"/>
+      <w:bookmarkEnd w:id="40"/>
     </w:p>
     <w:p/>
     <w:p>
       <w:pPr>
         <w:sectPr>
-          <w:headerReference w:type="first" r:id="rId22"/>
-          <w:footerReference w:type="first" r:id="rId23"/>
+          <w:headerReference w:type="first" r:id="rId24"/>
+          <w:footerReference w:type="first" r:id="rId25"/>
           <w:pgSz w:w="16838" w:h="11906" w:orient="landscape"/>
           <w:pgMar w:top="720" w:right="720" w:bottom="720" w:left="720" w:header="567" w:footer="567" w:gutter="0"/>
           <w:cols w:space="720"/>
@@ -10998,21 +12375,44 @@
       <w:pPr>
         <w:pStyle w:val="Titolo1"/>
       </w:pPr>
-      <w:bookmarkStart w:id="43" w:name="_Toc461179228"/>
-      <w:bookmarkStart w:id="44" w:name="_Toc156567847"/>
+      <w:bookmarkStart w:id="41" w:name="_Toc461179228"/>
+      <w:bookmarkStart w:id="42" w:name="_Toc156567847"/>
       <w:r>
         <w:lastRenderedPageBreak/>
         <w:t>Conclusioni</w:t>
       </w:r>
+      <w:bookmarkEnd w:id="41"/>
+      <w:bookmarkEnd w:id="42"/>
+    </w:p>
+    <w:p>
+      <w:r>
+        <w:t>Quali sono le implicazioni della mia soluzione? Che impatto avrà? Cambierà il mondo? È un successo importante? È solo un’aggiunta marginale o è semplicemente servita per scoprire che questo percorso è stato una perdita di tempo? I risultati ottenuti sono generali, facilmente generalizzabili o sono specifici di un caso particolare? ecc</w:t>
+      </w:r>
+      <w:r>
+        <w:t>.</w:t>
+      </w:r>
+    </w:p>
+    <w:p>
+      <w:pPr>
+        <w:pStyle w:val="Titolo2"/>
+        <w:rPr>
+          <w:lang w:val="it-CH"/>
+        </w:rPr>
+      </w:pPr>
+      <w:bookmarkStart w:id="43" w:name="_Toc461179229"/>
+      <w:bookmarkStart w:id="44" w:name="_Toc156567848"/>
+      <w:r>
+        <w:rPr>
+          <w:lang w:val="it-CH"/>
+        </w:rPr>
+        <w:t>Sviluppi futuri</w:t>
+      </w:r>
       <w:bookmarkEnd w:id="43"/>
       <w:bookmarkEnd w:id="44"/>
     </w:p>
     <w:p>
       <w:r>
-        <w:t>Quali sono le implicazioni della mia soluzione? Che impatto avrà? Cambierà il mondo? È un successo importante? È solo un’aggiunta marginale o è semplicemente servita per scoprire che questo percorso è stato una perdita di tempo? I risultati ottenuti sono generali, facilmente generalizzabili o sono specifici di un caso particolare? ecc</w:t>
-      </w:r>
-      <w:r>
-        <w:t>.</w:t>
+        <w:t>Migliorie o estensioni che possono essere sviluppate sul prodotto.</w:t>
       </w:r>
     </w:p>
     <w:p>
@@ -11022,89 +12422,66 @@
           <w:lang w:val="it-CH"/>
         </w:rPr>
       </w:pPr>
-      <w:bookmarkStart w:id="45" w:name="_Toc461179229"/>
-      <w:bookmarkStart w:id="46" w:name="_Toc156567848"/>
+      <w:bookmarkStart w:id="45" w:name="_Toc461179230"/>
+      <w:bookmarkStart w:id="46" w:name="_Toc156567849"/>
       <w:r>
         <w:rPr>
           <w:lang w:val="it-CH"/>
         </w:rPr>
-        <w:t>Sviluppi futuri</w:t>
+        <w:t>Considerazioni personali</w:t>
       </w:r>
       <w:bookmarkEnd w:id="45"/>
       <w:bookmarkEnd w:id="46"/>
     </w:p>
     <w:p>
       <w:r>
-        <w:t>Migliorie o estensioni che possono essere sviluppate sul prodotto.</w:t>
-      </w:r>
-    </w:p>
-    <w:p>
-      <w:pPr>
-        <w:pStyle w:val="Titolo2"/>
-        <w:rPr>
-          <w:lang w:val="it-CH"/>
-        </w:rPr>
-      </w:pPr>
-      <w:bookmarkStart w:id="47" w:name="_Toc461179230"/>
-      <w:bookmarkStart w:id="48" w:name="_Toc156567849"/>
-      <w:r>
-        <w:rPr>
-          <w:lang w:val="it-CH"/>
-        </w:rPr>
-        <w:t>Considerazioni personali</w:t>
+        <w:t>Cosa ho imparato in questo progetto? ecc</w:t>
+      </w:r>
+      <w:r>
+        <w:t>.</w:t>
+      </w:r>
+    </w:p>
+    <w:p/>
+    <w:p>
+      <w:pPr>
+        <w:rPr>
+          <w:b/>
+        </w:rPr>
+      </w:pPr>
+      <w:bookmarkStart w:id="47" w:name="_Toc461179231"/>
+      <w:r>
+        <w:br w:type="page"/>
+      </w:r>
+    </w:p>
+    <w:p>
+      <w:pPr>
+        <w:pStyle w:val="Titolo1"/>
+      </w:pPr>
+      <w:bookmarkStart w:id="48" w:name="_Toc156567850"/>
+      <w:r>
+        <w:lastRenderedPageBreak/>
+        <w:t>Bibliografia</w:t>
       </w:r>
       <w:bookmarkEnd w:id="47"/>
       <w:bookmarkEnd w:id="48"/>
     </w:p>
     <w:p>
-      <w:r>
-        <w:t>Cosa ho imparato in questo progetto? ecc</w:t>
-      </w:r>
-      <w:r>
-        <w:t>.</w:t>
-      </w:r>
-    </w:p>
-    <w:p/>
-    <w:p>
-      <w:pPr>
-        <w:rPr>
-          <w:b/>
-        </w:rPr>
-      </w:pPr>
-      <w:bookmarkStart w:id="49" w:name="_Toc461179231"/>
-      <w:r>
-        <w:br w:type="page"/>
-      </w:r>
-    </w:p>
-    <w:p>
-      <w:pPr>
-        <w:pStyle w:val="Titolo1"/>
-      </w:pPr>
-      <w:bookmarkStart w:id="50" w:name="_Toc156567850"/>
-      <w:r>
-        <w:lastRenderedPageBreak/>
-        <w:t>Bibliografia</w:t>
+      <w:pPr>
+        <w:pStyle w:val="Titolo2"/>
+        <w:rPr>
+          <w:lang w:val="it-CH"/>
+        </w:rPr>
+      </w:pPr>
+      <w:bookmarkStart w:id="49" w:name="_Toc461179232"/>
+      <w:bookmarkStart w:id="50" w:name="_Toc156567851"/>
+      <w:r>
+        <w:rPr>
+          <w:lang w:val="it-CH"/>
+        </w:rPr>
+        <w:t>Bibliografia per articoli di riviste:</w:t>
       </w:r>
       <w:bookmarkEnd w:id="49"/>
       <w:bookmarkEnd w:id="50"/>
-    </w:p>
-    <w:p>
-      <w:pPr>
-        <w:pStyle w:val="Titolo2"/>
-        <w:rPr>
-          <w:lang w:val="it-CH"/>
-        </w:rPr>
-      </w:pPr>
-      <w:bookmarkStart w:id="51" w:name="_Toc461179232"/>
-      <w:bookmarkStart w:id="52" w:name="_Toc156567851"/>
-      <w:r>
-        <w:rPr>
-          <w:lang w:val="it-CH"/>
-        </w:rPr>
-        <w:t>Bibliografia per articoli di riviste:</w:t>
-      </w:r>
-      <w:bookmarkEnd w:id="51"/>
-      <w:bookmarkEnd w:id="52"/>
     </w:p>
     <w:p>
       <w:pPr>
@@ -11171,16 +12548,16 @@
           <w:lang w:val="it-CH"/>
         </w:rPr>
       </w:pPr>
-      <w:bookmarkStart w:id="53" w:name="_Toc461179233"/>
-      <w:bookmarkStart w:id="54" w:name="_Toc156567852"/>
+      <w:bookmarkStart w:id="51" w:name="_Toc461179233"/>
+      <w:bookmarkStart w:id="52" w:name="_Toc156567852"/>
       <w:r>
         <w:rPr>
           <w:lang w:val="it-CH"/>
         </w:rPr>
         <w:t>Bibliografia per libri</w:t>
       </w:r>
-      <w:bookmarkEnd w:id="53"/>
-      <w:bookmarkEnd w:id="54"/>
+      <w:bookmarkEnd w:id="51"/>
+      <w:bookmarkEnd w:id="52"/>
     </w:p>
     <w:p>
       <w:pPr>
@@ -11260,16 +12637,16 @@
           <w:lang w:val="it-CH"/>
         </w:rPr>
       </w:pPr>
-      <w:bookmarkStart w:id="55" w:name="_Toc461179234"/>
-      <w:bookmarkStart w:id="56" w:name="_Toc156567853"/>
+      <w:bookmarkStart w:id="53" w:name="_Toc461179234"/>
+      <w:bookmarkStart w:id="54" w:name="_Toc156567853"/>
       <w:r>
         <w:rPr>
           <w:lang w:val="it-CH"/>
         </w:rPr>
         <w:t>Sitografia</w:t>
       </w:r>
-      <w:bookmarkEnd w:id="55"/>
-      <w:bookmarkEnd w:id="56"/>
+      <w:bookmarkEnd w:id="53"/>
+      <w:bookmarkEnd w:id="54"/>
     </w:p>
     <w:p>
       <w:pPr>
@@ -11367,7 +12744,7 @@
       </w:r>
     </w:p>
     <w:p>
-      <w:bookmarkStart w:id="57" w:name="_Toc461179235"/>
+      <w:bookmarkStart w:id="55" w:name="_Toc461179235"/>
     </w:p>
     <w:p>
       <w:pPr>
@@ -11387,12 +12764,12 @@
       <w:pPr>
         <w:pStyle w:val="Titolo1"/>
       </w:pPr>
-      <w:bookmarkStart w:id="58" w:name="_Toc156567854"/>
+      <w:bookmarkStart w:id="56" w:name="_Toc156567854"/>
       <w:r>
         <w:lastRenderedPageBreak/>
         <w:t>Glossario</w:t>
       </w:r>
-      <w:bookmarkEnd w:id="58"/>
+      <w:bookmarkEnd w:id="56"/>
     </w:p>
     <w:tbl>
       <w:tblPr>
@@ -11565,11 +12942,11 @@
       <w:pPr>
         <w:pStyle w:val="Titolo1"/>
       </w:pPr>
-      <w:bookmarkStart w:id="59" w:name="_Toc156567855"/>
+      <w:bookmarkStart w:id="57" w:name="_Toc156567855"/>
       <w:r>
         <w:t>Indice delle figure</w:t>
       </w:r>
-      <w:bookmarkEnd w:id="59"/>
+      <w:bookmarkEnd w:id="57"/>
     </w:p>
     <w:p>
       <w:pPr>
@@ -11949,12 +13326,12 @@
       <w:pPr>
         <w:pStyle w:val="Titolo1"/>
       </w:pPr>
-      <w:bookmarkStart w:id="60" w:name="_Toc156567856"/>
+      <w:bookmarkStart w:id="58" w:name="_Toc156567856"/>
       <w:r>
         <w:t>Allegati</w:t>
       </w:r>
-      <w:bookmarkEnd w:id="57"/>
-      <w:bookmarkEnd w:id="60"/>
+      <w:bookmarkEnd w:id="55"/>
+      <w:bookmarkEnd w:id="58"/>
     </w:p>
     <w:p>
       <w:r>
@@ -12064,8 +13441,8 @@
       </w:pPr>
     </w:p>
     <w:sectPr>
-      <w:headerReference w:type="first" r:id="rId24"/>
-      <w:footerReference w:type="first" r:id="rId25"/>
+      <w:headerReference w:type="first" r:id="rId26"/>
+      <w:footerReference w:type="first" r:id="rId27"/>
       <w:pgSz w:w="11906" w:h="16838"/>
       <w:pgMar w:top="1985" w:right="1134" w:bottom="1418" w:left="1134" w:header="567" w:footer="567" w:gutter="0"/>
       <w:cols w:space="720"/>
@@ -12176,7 +13553,7 @@
         <w:noProof/>
         <w:sz w:val="20"/>
       </w:rPr>
-      <w:t>19.01.2024</w:t>
+      <w:t>26.01.2024</w:t>
     </w:r>
     <w:r>
       <w:rPr>
@@ -12312,8 +13689,16 @@
             <w:rPr>
               <w:lang w:val="it-IT"/>
             </w:rPr>
-            <w:t>, Gioele Cappellari</w:t>
+            <w:t xml:space="preserve">, Gioele </w:t>
           </w:r>
+          <w:proofErr w:type="spellStart"/>
+          <w:r>
+            <w:rPr>
+              <w:lang w:val="it-IT"/>
+            </w:rPr>
+            <w:t>Cappellari</w:t>
+          </w:r>
+          <w:proofErr w:type="spellEnd"/>
         </w:p>
       </w:tc>
     </w:tr>
@@ -12680,7 +14065,7 @@
         <w:noProof/>
         <w:sz w:val="20"/>
       </w:rPr>
-      <w:t>12.01.2024</w:t>
+      <w:t>19.01.2024</w:t>
     </w:r>
     <w:r>
       <w:rPr>
@@ -12908,7 +14293,7 @@
         <w:noProof/>
         <w:sz w:val="20"/>
       </w:rPr>
-      <w:t>12.01.2024</w:t>
+      <w:t>19.01.2024</w:t>
     </w:r>
     <w:r>
       <w:rPr>
@@ -19062,7 +20447,7 @@
 </file>
 
 <file path=customXml/itemProps1.xml><?xml version="1.0" encoding="utf-8"?>
-<ds:datastoreItem xmlns:ds="http://schemas.openxmlformats.org/officeDocument/2006/customXml" ds:itemID="{C9BCBDFE-2E2D-4298-824C-FF490F980344}">
+<ds:datastoreItem xmlns:ds="http://schemas.openxmlformats.org/officeDocument/2006/customXml" ds:itemID="{81010987-564F-468D-BA53-61D676866066}">
   <ds:schemaRefs>
     <ds:schemaRef ds:uri="http://schemas.openxmlformats.org/officeDocument/2006/bibliography"/>
   </ds:schemaRefs>

</xml_diff>

<commit_message>
Capitoli doc + file suddivisione capitoli + diario 22.03
</commit_message>
<xml_diff>
--- a/3_Documentazione/Documentazione_GestionaleMagazzino.docx
+++ b/3_Documentazione/Documentazione_GestionaleMagazzino.docx
@@ -8559,6 +8559,9 @@
         <w:jc w:val="center"/>
       </w:pPr>
       <w:r>
+        <w:rPr>
+          <w:noProof/>
+        </w:rPr>
         <w:drawing>
           <wp:inline distT="0" distB="0" distL="0" distR="0" wp14:anchorId="2FD6C30A" wp14:editId="623D2F70">
             <wp:extent cx="6120130" cy="4589780"/>
@@ -8595,8 +8598,6 @@
           </wp:inline>
         </w:drawing>
       </w:r>
-      <w:bookmarkStart w:id="11" w:name="_GoBack"/>
-      <w:bookmarkEnd w:id="11"/>
     </w:p>
     <w:p>
       <w:pPr>
@@ -8684,7 +8685,7 @@
           <w:lang w:val="it-CH"/>
         </w:rPr>
       </w:pPr>
-      <w:bookmarkStart w:id="12" w:name="_Toc161953122"/>
+      <w:bookmarkStart w:id="11" w:name="_Toc161953122"/>
       <w:r>
         <w:rPr>
           <w:lang w:val="it-CH"/>
@@ -8692,7 +8693,7 @@
         <w:lastRenderedPageBreak/>
         <w:t>Pianificazione</w:t>
       </w:r>
-      <w:bookmarkEnd w:id="12"/>
+      <w:bookmarkEnd w:id="11"/>
     </w:p>
     <w:p>
       <w:r>
@@ -8839,41 +8840,44 @@
         <w:t>Naturalmente la fase che in questo progetto richiederà più tempo sarà quella dell’implementazione. Abbiamo deciso di suddividere questa fase in quattro principali sottofasi</w:t>
       </w:r>
       <w:r>
-        <w:t xml:space="preserve">: inizialmente abbiamo pianificato una fase di implementazione del database, poi abbiamo tutta la fase di creazione delle GUI,  </w:t>
-      </w:r>
-      <w:r>
-        <w:t xml:space="preserve">poi sarà </w:t>
+        <w:t xml:space="preserve">: inizialmente abbiamo pianificato una fase di implementazione del database, poi abbiamo tutta la fase di creazione delle </w:t>
+      </w:r>
+      <w:proofErr w:type="gramStart"/>
+      <w:r>
+        <w:t xml:space="preserve">GUI,  </w:t>
+      </w:r>
+      <w:r>
+        <w:t>poi</w:t>
+      </w:r>
+      <w:proofErr w:type="gramEnd"/>
+      <w:r>
+        <w:t xml:space="preserve"> sarà </w:t>
       </w:r>
       <w:r>
         <w:t>presente l’implementazione del backend e infine la scrittura dei manuali per facilitare l’utilizzo da parte dell’utente finale.</w:t>
       </w:r>
     </w:p>
     <w:p>
-      <w:pPr>
-        <w:pStyle w:val="Titolo2"/>
-        <w:rPr>
-          <w:lang w:val="it-CH"/>
-        </w:rPr>
-      </w:pPr>
-      <w:bookmarkStart w:id="13" w:name="_Toc161953123"/>
-      <w:r>
-        <w:rPr>
-          <w:lang w:val="it-CH"/>
-        </w:rPr>
-        <w:t>Analisi dei mezzi</w:t>
-      </w:r>
-      <w:bookmarkEnd w:id="13"/>
+      <w:r>
+        <w:br w:type="page"/>
+      </w:r>
     </w:p>
     <w:p>
-      <w:r>
-        <w:t xml:space="preserve">Elencare e descrivere i </w:t>
-      </w:r>
-      <w:r>
-        <w:t>mezzi disponibili pe</w:t>
-      </w:r>
-      <w:r>
-        <w:t>r la realizzazione del progetto. Ricordarsi di sempre descrivere nel dettaglio le versioni e il modello di riferimento.</w:t>
-      </w:r>
+      <w:pPr>
+        <w:pStyle w:val="Titolo2"/>
+        <w:rPr>
+          <w:lang w:val="it-CH"/>
+        </w:rPr>
+      </w:pPr>
+      <w:bookmarkStart w:id="12" w:name="_Toc161953123"/>
+      <w:r>
+        <w:rPr>
+          <w:lang w:val="it-CH"/>
+        </w:rPr>
+        <w:lastRenderedPageBreak/>
+        <w:t>Analisi dei mezzi</w:t>
+      </w:r>
+      <w:bookmarkEnd w:id="12"/>
     </w:p>
     <w:p>
       <w:pPr>
@@ -8882,17 +8886,16 @@
           <w:lang w:val="it-CH"/>
         </w:rPr>
       </w:pPr>
-      <w:bookmarkStart w:id="14" w:name="_Toc413411419"/>
-      <w:bookmarkStart w:id="15" w:name="_Toc161953124"/>
+      <w:bookmarkStart w:id="13" w:name="_Toc413411419"/>
+      <w:bookmarkStart w:id="14" w:name="_Toc161953124"/>
       <w:r>
         <w:rPr>
           <w:lang w:val="it-CH"/>
         </w:rPr>
-        <w:lastRenderedPageBreak/>
         <w:t>Software</w:t>
       </w:r>
+      <w:bookmarkEnd w:id="13"/>
       <w:bookmarkEnd w:id="14"/>
-      <w:bookmarkEnd w:id="15"/>
     </w:p>
     <w:p>
       <w:r>
@@ -8915,16 +8918,16 @@
           <w:lang w:val="it-CH"/>
         </w:rPr>
       </w:pPr>
-      <w:bookmarkStart w:id="16" w:name="_Toc413411420"/>
-      <w:bookmarkStart w:id="17" w:name="_Toc161953125"/>
+      <w:bookmarkStart w:id="15" w:name="_Toc413411420"/>
+      <w:bookmarkStart w:id="16" w:name="_Toc161953125"/>
       <w:r>
         <w:rPr>
           <w:lang w:val="it-CH"/>
         </w:rPr>
         <w:t>Hardware</w:t>
       </w:r>
+      <w:bookmarkEnd w:id="15"/>
       <w:bookmarkEnd w:id="16"/>
-      <w:bookmarkEnd w:id="17"/>
     </w:p>
     <w:p>
       <w:r>
@@ -8946,14 +8949,14 @@
       <w:pPr>
         <w:pStyle w:val="Titolo1"/>
       </w:pPr>
-      <w:bookmarkStart w:id="18" w:name="_Toc429059808"/>
-      <w:bookmarkStart w:id="19" w:name="_Toc161953126"/>
+      <w:bookmarkStart w:id="17" w:name="_Toc429059808"/>
+      <w:bookmarkStart w:id="18" w:name="_Toc161953126"/>
       <w:r>
         <w:lastRenderedPageBreak/>
         <w:t>Progettazione</w:t>
       </w:r>
+      <w:bookmarkEnd w:id="17"/>
       <w:bookmarkEnd w:id="18"/>
-      <w:bookmarkEnd w:id="19"/>
     </w:p>
     <w:p>
       <w:r>
@@ -8968,16 +8971,16 @@
           <w:lang w:val="it-CH"/>
         </w:rPr>
       </w:pPr>
-      <w:bookmarkStart w:id="20" w:name="_Toc429059809"/>
-      <w:bookmarkStart w:id="21" w:name="_Toc161953127"/>
+      <w:bookmarkStart w:id="19" w:name="_Toc429059809"/>
+      <w:bookmarkStart w:id="20" w:name="_Toc161953127"/>
       <w:r>
         <w:rPr>
           <w:lang w:val="it-CH"/>
         </w:rPr>
         <w:t>Design dell’architettura del sistema</w:t>
       </w:r>
+      <w:bookmarkEnd w:id="19"/>
       <w:bookmarkEnd w:id="20"/>
-      <w:bookmarkEnd w:id="21"/>
     </w:p>
     <w:p>
       <w:r>
@@ -9049,16 +9052,16 @@
           <w:lang w:val="it-CH"/>
         </w:rPr>
       </w:pPr>
-      <w:bookmarkStart w:id="22" w:name="_Toc429059810"/>
-      <w:bookmarkStart w:id="23" w:name="_Toc161953128"/>
+      <w:bookmarkStart w:id="21" w:name="_Toc429059810"/>
+      <w:bookmarkStart w:id="22" w:name="_Toc161953128"/>
       <w:r>
         <w:rPr>
           <w:lang w:val="it-CH"/>
         </w:rPr>
         <w:t>Design dei dati e database</w:t>
       </w:r>
+      <w:bookmarkEnd w:id="21"/>
       <w:bookmarkEnd w:id="22"/>
-      <w:bookmarkEnd w:id="23"/>
     </w:p>
     <w:p>
       <w:r>
@@ -9148,22 +9151,35 @@
       <w:pPr>
         <w:pStyle w:val="Didascalia"/>
       </w:pPr>
-      <w:bookmarkStart w:id="24" w:name="_Toc124775986"/>
+      <w:bookmarkStart w:id="23" w:name="_Toc124775986"/>
       <w:r>
         <w:t xml:space="preserve">Figura </w:t>
       </w:r>
-      <w:fldSimple w:instr=" SEQ Figura \* ARABIC ">
-        <w:r>
-          <w:rPr>
-            <w:noProof/>
-          </w:rPr>
-          <w:t>3</w:t>
-        </w:r>
-      </w:fldSimple>
+      <w:r>
+        <w:fldChar w:fldCharType="begin"/>
+      </w:r>
+      <w:r>
+        <w:instrText xml:space="preserve"> SEQ Figura \* ARABIC </w:instrText>
+      </w:r>
+      <w:r>
+        <w:fldChar w:fldCharType="separate"/>
+      </w:r>
+      <w:r>
+        <w:rPr>
+          <w:noProof/>
+        </w:rPr>
+        <w:t>3</w:t>
+      </w:r>
+      <w:r>
+        <w:rPr>
+          <w:noProof/>
+        </w:rPr>
+        <w:fldChar w:fldCharType="end"/>
+      </w:r>
       <w:r>
         <w:t xml:space="preserve"> Diagramma ER Chen</w:t>
       </w:r>
-      <w:bookmarkEnd w:id="24"/>
+      <w:bookmarkEnd w:id="23"/>
     </w:p>
     <w:p/>
     <w:p>
@@ -9245,25 +9261,38 @@
       <w:pPr>
         <w:pStyle w:val="Didascalia"/>
       </w:pPr>
-      <w:bookmarkStart w:id="25" w:name="_Toc124775987"/>
+      <w:bookmarkStart w:id="24" w:name="_Toc124775987"/>
       <w:r>
         <w:t xml:space="preserve">Figura </w:t>
       </w:r>
-      <w:fldSimple w:instr=" SEQ Figura \* ARABIC ">
-        <w:r>
-          <w:rPr>
-            <w:noProof/>
-          </w:rPr>
-          <w:t>4</w:t>
-        </w:r>
-      </w:fldSimple>
+      <w:r>
+        <w:fldChar w:fldCharType="begin"/>
+      </w:r>
+      <w:r>
+        <w:instrText xml:space="preserve"> SEQ Figura \* ARABIC </w:instrText>
+      </w:r>
+      <w:r>
+        <w:fldChar w:fldCharType="separate"/>
+      </w:r>
+      <w:r>
+        <w:rPr>
+          <w:noProof/>
+        </w:rPr>
+        <w:t>4</w:t>
+      </w:r>
+      <w:r>
+        <w:rPr>
+          <w:noProof/>
+        </w:rPr>
+        <w:fldChar w:fldCharType="end"/>
+      </w:r>
       <w:r>
         <w:t xml:space="preserve"> </w:t>
       </w:r>
       <w:r>
         <w:t>Diagramma ER Barker</w:t>
       </w:r>
-      <w:bookmarkEnd w:id="25"/>
+      <w:bookmarkEnd w:id="24"/>
     </w:p>
     <w:p/>
     <w:p>
@@ -9278,8 +9307,8 @@
           <w:lang w:val="it-CH"/>
         </w:rPr>
       </w:pPr>
-      <w:bookmarkStart w:id="26" w:name="_Toc429059811"/>
-      <w:bookmarkStart w:id="27" w:name="_Toc161953129"/>
+      <w:bookmarkStart w:id="25" w:name="_Toc429059811"/>
+      <w:bookmarkStart w:id="26" w:name="_Toc161953129"/>
       <w:r>
         <w:rPr>
           <w:lang w:val="it-CH"/>
@@ -9287,8 +9316,8 @@
         <w:lastRenderedPageBreak/>
         <w:t>Design delle interfacce</w:t>
       </w:r>
+      <w:bookmarkEnd w:id="25"/>
       <w:bookmarkEnd w:id="26"/>
-      <w:bookmarkEnd w:id="27"/>
     </w:p>
     <w:p>
       <w:r>
@@ -9315,8 +9344,8 @@
           <w:lang w:val="it-CH"/>
         </w:rPr>
       </w:pPr>
-      <w:bookmarkStart w:id="28" w:name="_Toc429059812"/>
-      <w:bookmarkStart w:id="29" w:name="_Toc161953130"/>
+      <w:bookmarkStart w:id="27" w:name="_Toc429059812"/>
+      <w:bookmarkStart w:id="28" w:name="_Toc161953130"/>
       <w:r>
         <w:rPr>
           <w:lang w:val="it-CH"/>
@@ -9324,18 +9353,18 @@
         <w:lastRenderedPageBreak/>
         <w:t>Design procedurale</w:t>
       </w:r>
+      <w:bookmarkEnd w:id="27"/>
       <w:bookmarkEnd w:id="28"/>
-      <w:bookmarkEnd w:id="29"/>
     </w:p>
     <w:p>
       <w:pPr>
         <w:pStyle w:val="Titolo3"/>
       </w:pPr>
-      <w:bookmarkStart w:id="30" w:name="_Toc161953131"/>
+      <w:bookmarkStart w:id="29" w:name="_Toc161953131"/>
       <w:r>
         <w:t>Noleggio articoli</w:t>
       </w:r>
-      <w:bookmarkEnd w:id="30"/>
+      <w:bookmarkEnd w:id="29"/>
     </w:p>
     <w:p>
       <w:r>
@@ -9406,12 +9435,12 @@
       <w:pPr>
         <w:pStyle w:val="Titolo3"/>
       </w:pPr>
-      <w:bookmarkStart w:id="31" w:name="_Toc161953132"/>
+      <w:bookmarkStart w:id="30" w:name="_Toc161953132"/>
       <w:r>
         <w:lastRenderedPageBreak/>
         <w:t>Chiusura noleggio</w:t>
       </w:r>
-      <w:bookmarkEnd w:id="31"/>
+      <w:bookmarkEnd w:id="30"/>
     </w:p>
     <w:p>
       <w:pPr>
@@ -9488,6 +9517,7 @@
     </w:p>
     <w:p>
       <w:pPr>
+        <w:jc w:val="center"/>
         <w:rPr>
           <w:lang w:val="it-IT"/>
         </w:rPr>
@@ -9557,12 +9587,12 @@
       <w:pPr>
         <w:pStyle w:val="Titolo3"/>
       </w:pPr>
-      <w:bookmarkStart w:id="32" w:name="_Toc161953133"/>
+      <w:bookmarkStart w:id="31" w:name="_Toc161953133"/>
       <w:r>
         <w:lastRenderedPageBreak/>
         <w:t>Sistema di notifica noleggio in scadenza</w:t>
       </w:r>
-      <w:bookmarkEnd w:id="32"/>
+      <w:bookmarkEnd w:id="31"/>
     </w:p>
     <w:p>
       <w:pPr>
@@ -9734,11 +9764,11 @@
       <w:pPr>
         <w:pStyle w:val="Titolo3"/>
       </w:pPr>
-      <w:bookmarkStart w:id="33" w:name="_Toc161953134"/>
+      <w:bookmarkStart w:id="32" w:name="_Toc161953134"/>
       <w:r>
         <w:t>Sistema di notifica noleggio scaduto</w:t>
       </w:r>
-      <w:bookmarkEnd w:id="33"/>
+      <w:bookmarkEnd w:id="32"/>
     </w:p>
     <w:p>
       <w:r>
@@ -9766,6 +9796,9 @@
       </w:r>
       <w:r>
         <w:t>che il loro noleggio è scaduto e che devono riconsegnare il materiale. In più verrà mandata anche un email di allerta al gestore del magazzino.</w:t>
+      </w:r>
+      <w:r>
+        <w:t xml:space="preserve"> </w:t>
       </w:r>
     </w:p>
     <w:p>
@@ -9825,25 +9858,25 @@
       <w:pPr>
         <w:pStyle w:val="Titolo1"/>
       </w:pPr>
-      <w:bookmarkStart w:id="34" w:name="_Toc461179222"/>
-      <w:bookmarkStart w:id="35" w:name="_Toc161953135"/>
+      <w:bookmarkStart w:id="33" w:name="_Toc461179222"/>
+      <w:bookmarkStart w:id="34" w:name="_Toc161953135"/>
       <w:r>
         <w:lastRenderedPageBreak/>
         <w:t>Implementazione</w:t>
       </w:r>
+      <w:bookmarkEnd w:id="33"/>
       <w:bookmarkEnd w:id="34"/>
-      <w:bookmarkEnd w:id="35"/>
     </w:p>
     <w:p>
       <w:pPr>
         <w:pStyle w:val="Titolo2"/>
         <w:jc w:val="both"/>
       </w:pPr>
-      <w:bookmarkStart w:id="36" w:name="_Toc161953136"/>
+      <w:bookmarkStart w:id="35" w:name="_Toc161953136"/>
       <w:r>
         <w:t>Installazione MySQL</w:t>
       </w:r>
-      <w:bookmarkEnd w:id="36"/>
+      <w:bookmarkEnd w:id="35"/>
     </w:p>
     <w:p>
       <w:pPr>
@@ -10174,13 +10207,7 @@
                               <w:rPr>
                                 <w:lang w:val="en-US"/>
                               </w:rPr>
-                              <w:t>ALTER USER 'root'@'localhost' IDENTIFIED WITH mysql_native_password BY 'tmp_pass</w:t>
-                            </w:r>
-                            <w:r>
-                              <w:rPr>
-                                <w:lang w:val="en-US"/>
-                              </w:rPr>
-                              <w:t>';</w:t>
+                              <w:t>ALTER USER 'root'@'localhost' IDENTIFIED WITH mysql_native_password BY 'tmp_pass';</w:t>
                             </w:r>
                           </w:p>
                           <w:p>
@@ -10349,13 +10376,7 @@
                         <w:rPr>
                           <w:lang w:val="en-US"/>
                         </w:rPr>
-                        <w:t>ALTER USER 'root'@'localhost' IDENTIFIED WITH mysql_native_password BY 'tmp_pass</w:t>
-                      </w:r>
-                      <w:r>
-                        <w:rPr>
-                          <w:lang w:val="en-US"/>
-                        </w:rPr>
-                        <w:t>';</w:t>
+                        <w:t>ALTER USER 'root'@'localhost' IDENTIFIED WITH mysql_native_password BY 'tmp_pass';</w:t>
                       </w:r>
                     </w:p>
                     <w:p>
@@ -10568,7 +10589,7 @@
       <w:pPr>
         <w:pStyle w:val="Titolo2"/>
       </w:pPr>
-      <w:bookmarkStart w:id="37" w:name="_Toc161953137"/>
+      <w:bookmarkStart w:id="36" w:name="_Toc161953137"/>
       <w:r>
         <w:t xml:space="preserve">Installazione </w:t>
       </w:r>
@@ -10576,7 +10597,7 @@
       <w:r>
         <w:t>Nodejs</w:t>
       </w:r>
-      <w:bookmarkEnd w:id="37"/>
+      <w:bookmarkEnd w:id="36"/>
       <w:proofErr w:type="spellEnd"/>
     </w:p>
     <w:p>
@@ -10729,13 +10750,7 @@
                               <w:rPr>
                                 <w:sz w:val="20"/>
                               </w:rPr>
-                              <w:t xml:space="preserve"> Comandi installazione </w:t>
-                            </w:r>
-                            <w:r>
-                              <w:rPr>
-                                <w:sz w:val="20"/>
-                              </w:rPr>
-                              <w:t>Nodejs</w:t>
+                              <w:t xml:space="preserve"> Comandi installazione Nodejs</w:t>
                             </w:r>
                           </w:p>
                         </w:txbxContent>
@@ -10808,13 +10823,7 @@
                         <w:rPr>
                           <w:sz w:val="20"/>
                         </w:rPr>
-                        <w:t xml:space="preserve"> Comandi installazione </w:t>
-                      </w:r>
-                      <w:r>
-                        <w:rPr>
-                          <w:sz w:val="20"/>
-                        </w:rPr>
-                        <w:t>Nodejs</w:t>
+                        <w:t xml:space="preserve"> Comandi installazione Nodejs</w:t>
                       </w:r>
                     </w:p>
                   </w:txbxContent>
@@ -10934,13 +10943,7 @@
                               <w:rPr>
                                 <w:lang w:val="en-US"/>
                               </w:rPr>
-                              <w:t>sudo apt-get install nodejs -</w:t>
-                            </w:r>
-                            <w:r>
-                              <w:rPr>
-                                <w:lang w:val="en-US"/>
-                              </w:rPr>
-                              <w:t>y</w:t>
+                              <w:t>sudo apt-get install nodejs -y</w:t>
                             </w:r>
                           </w:p>
                           <w:p>
@@ -11030,13 +11033,7 @@
                         <w:rPr>
                           <w:lang w:val="en-US"/>
                         </w:rPr>
-                        <w:t>sudo apt-get install nodejs -</w:t>
-                      </w:r>
-                      <w:r>
-                        <w:rPr>
-                          <w:lang w:val="en-US"/>
-                        </w:rPr>
-                        <w:t>y</w:t>
+                        <w:t>sudo apt-get install nodejs -y</w:t>
                       </w:r>
                     </w:p>
                     <w:p>
@@ -11113,7 +11110,7 @@
       <w:pPr>
         <w:pStyle w:val="Titolo2"/>
       </w:pPr>
-      <w:bookmarkStart w:id="38" w:name="_Toc161953138"/>
+      <w:bookmarkStart w:id="37" w:name="_Toc161953138"/>
       <w:r>
         <w:lastRenderedPageBreak/>
         <w:t xml:space="preserve">Installazione PM2 e script per l’auto </w:t>
@@ -11122,7 +11119,7 @@
       <w:r>
         <w:t>deploy</w:t>
       </w:r>
-      <w:bookmarkEnd w:id="38"/>
+      <w:bookmarkEnd w:id="37"/>
       <w:proofErr w:type="spellEnd"/>
     </w:p>
     <w:p>
@@ -11427,13 +11424,7 @@
                               <w:rPr>
                                 <w:lang w:val="en-US"/>
                               </w:rPr>
-                              <w:t>sudo npm install pm2@latest -</w:t>
-                            </w:r>
-                            <w:r>
-                              <w:rPr>
-                                <w:lang w:val="en-US"/>
-                              </w:rPr>
-                              <w:t>g</w:t>
+                              <w:t>sudo npm install pm2@latest -g</w:t>
                             </w:r>
                           </w:p>
                           <w:p>
@@ -11562,13 +11553,7 @@
                         <w:rPr>
                           <w:lang w:val="en-US"/>
                         </w:rPr>
-                        <w:t>sudo npm install pm2@latest -</w:t>
-                      </w:r>
-                      <w:r>
-                        <w:rPr>
-                          <w:lang w:val="en-US"/>
-                        </w:rPr>
-                        <w:t>g</w:t>
+                        <w:t>sudo npm install pm2@latest -g</w:t>
                       </w:r>
                     </w:p>
                     <w:p>
@@ -13707,24 +13692,9 @@
         </w:rPr>
       </w:pPr>
     </w:p>
-    <w:p>
-      <w:pPr>
-        <w:pStyle w:val="Titolo2"/>
-        <w:rPr>
-          <w:lang w:val="it-CH"/>
-        </w:rPr>
-      </w:pPr>
-      <w:bookmarkStart w:id="39" w:name="_Toc156567843"/>
-      <w:bookmarkStart w:id="40" w:name="_Toc161953139"/>
-      <w:r>
-        <w:rPr>
-          <w:lang w:val="it-CH"/>
-        </w:rPr>
-        <w:t>Protocollo di test</w:t>
-      </w:r>
-      <w:bookmarkEnd w:id="39"/>
-      <w:bookmarkEnd w:id="40"/>
-    </w:p>
+    <w:p/>
+    <w:p/>
+    <w:p/>
     <w:p>
       <w:r>
         <w:t xml:space="preserve">Infine per fare in modo che lo script venga eseguito continuamente, è stato creato un </w:t>
@@ -13830,13 +13800,7 @@
                               <w:rPr>
                                 <w:sz w:val="20"/>
                               </w:rPr>
-                              <w:t xml:space="preserve"> </w:t>
-                            </w:r>
-                            <w:r>
-                              <w:rPr>
-                                <w:sz w:val="20"/>
-                              </w:rPr>
-                              <w:t>CronJob auto_deploy.py</w:t>
+                              <w:t xml:space="preserve"> CronJob auto_deploy.py</w:t>
                             </w:r>
                           </w:p>
                         </w:txbxContent>
@@ -13908,13 +13872,7 @@
                         <w:rPr>
                           <w:sz w:val="20"/>
                         </w:rPr>
-                        <w:t xml:space="preserve"> </w:t>
-                      </w:r>
-                      <w:r>
-                        <w:rPr>
-                          <w:sz w:val="20"/>
-                        </w:rPr>
-                        <w:t>CronJob auto_deploy.py</w:t>
+                        <w:t xml:space="preserve"> CronJob auto_deploy.py</w:t>
                       </w:r>
                     </w:p>
                   </w:txbxContent>
@@ -14029,6 +13987,7 @@
     </w:p>
     <w:p/>
     <w:p/>
+    <w:p/>
     <w:p>
       <w:r>
         <w:br w:type="page"/>
@@ -14036,12 +13995,147 @@
     </w:p>
     <w:p>
       <w:pPr>
+        <w:pStyle w:val="Titolo2"/>
+      </w:pPr>
+      <w:r>
+        <w:lastRenderedPageBreak/>
+        <w:t>Certificato TLS/SSL</w:t>
+      </w:r>
+    </w:p>
+    <w:p>
+      <w:pPr>
+        <w:rPr>
+          <w:lang w:val="it-IT"/>
+        </w:rPr>
+      </w:pPr>
+    </w:p>
+    <w:p>
+      <w:pPr>
+        <w:pStyle w:val="Titolo2"/>
+      </w:pPr>
+      <w:r>
+        <w:t xml:space="preserve">Struttura </w:t>
+      </w:r>
+      <w:r>
+        <w:t>applicativo</w:t>
+      </w:r>
+    </w:p>
+    <w:p>
+      <w:pPr>
+        <w:pStyle w:val="Titolo3"/>
+      </w:pPr>
+      <w:r>
+        <w:t>Database</w:t>
+      </w:r>
+      <w:bookmarkStart w:id="38" w:name="_GoBack"/>
+      <w:bookmarkEnd w:id="38"/>
+    </w:p>
+    <w:p>
+      <w:pPr>
+        <w:pStyle w:val="Titolo3"/>
+      </w:pPr>
+      <w:proofErr w:type="spellStart"/>
+      <w:r>
+        <w:t>Models</w:t>
+      </w:r>
+      <w:proofErr w:type="spellEnd"/>
+    </w:p>
+    <w:p>
+      <w:pPr>
+        <w:rPr>
+          <w:lang w:val="it-IT"/>
+        </w:rPr>
+      </w:pPr>
+    </w:p>
+    <w:p>
+      <w:pPr>
+        <w:pStyle w:val="Titolo3"/>
+      </w:pPr>
+      <w:proofErr w:type="spellStart"/>
+      <w:r>
+        <w:t>Controllers</w:t>
+      </w:r>
+      <w:proofErr w:type="spellEnd"/>
+    </w:p>
+    <w:p>
+      <w:pPr>
+        <w:rPr>
+          <w:lang w:val="it-IT"/>
+        </w:rPr>
+      </w:pPr>
+    </w:p>
+    <w:p>
+      <w:pPr>
+        <w:pStyle w:val="Titolo3"/>
+      </w:pPr>
+      <w:r>
+        <w:t>Views</w:t>
+      </w:r>
+    </w:p>
+    <w:p>
+      <w:pPr>
+        <w:rPr>
+          <w:lang w:val="it-IT"/>
+        </w:rPr>
+      </w:pPr>
+    </w:p>
+    <w:p>
+      <w:pPr>
+        <w:pStyle w:val="Titolo3"/>
+      </w:pPr>
+      <w:proofErr w:type="spellStart"/>
+      <w:r>
+        <w:t>Middlewares</w:t>
+      </w:r>
+      <w:proofErr w:type="spellEnd"/>
+    </w:p>
+    <w:p>
+      <w:pPr>
+        <w:rPr>
+          <w:lang w:val="it-IT"/>
+        </w:rPr>
+      </w:pPr>
+    </w:p>
+    <w:p>
+      <w:pPr>
+        <w:pStyle w:val="Titolo3"/>
+      </w:pPr>
+      <w:proofErr w:type="spellStart"/>
+      <w:r>
+        <w:t>Routes</w:t>
+      </w:r>
+      <w:proofErr w:type="spellEnd"/>
+    </w:p>
+    <w:p>
+      <w:pPr>
+        <w:rPr>
+          <w:lang w:val="it-IT"/>
+        </w:rPr>
+      </w:pPr>
+    </w:p>
+    <w:p>
+      <w:pPr>
+        <w:pStyle w:val="Titolo3"/>
+      </w:pPr>
+      <w:proofErr w:type="spellStart"/>
+      <w:r>
+        <w:t>Tests</w:t>
+      </w:r>
+      <w:proofErr w:type="spellEnd"/>
+    </w:p>
+    <w:p>
+      <w:r>
+        <w:br w:type="page"/>
+      </w:r>
+    </w:p>
+    <w:p>
+      <w:pPr>
         <w:pStyle w:val="Titolo1"/>
         <w:rPr>
           <w:lang w:val="it-IT"/>
         </w:rPr>
       </w:pPr>
-      <w:bookmarkStart w:id="41" w:name="_Toc161953140"/>
+      <w:bookmarkStart w:id="39" w:name="_Toc161953140"/>
       <w:r>
         <w:rPr>
           <w:lang w:val="it-IT"/>
@@ -14049,7 +14143,7 @@
         <w:lastRenderedPageBreak/>
         <w:t>Test</w:t>
       </w:r>
-      <w:bookmarkEnd w:id="41"/>
+      <w:bookmarkEnd w:id="39"/>
     </w:p>
     <w:p>
       <w:pPr>
@@ -14058,16 +14152,16 @@
           <w:lang w:val="it-CH"/>
         </w:rPr>
       </w:pPr>
-      <w:bookmarkStart w:id="42" w:name="_Toc461179224"/>
-      <w:bookmarkStart w:id="43" w:name="_Toc161953141"/>
+      <w:bookmarkStart w:id="40" w:name="_Toc461179224"/>
+      <w:bookmarkStart w:id="41" w:name="_Toc161953141"/>
       <w:r>
         <w:rPr>
           <w:lang w:val="it-CH"/>
         </w:rPr>
         <w:t>Protocollo di test</w:t>
       </w:r>
-      <w:bookmarkEnd w:id="42"/>
-      <w:bookmarkEnd w:id="43"/>
+      <w:bookmarkEnd w:id="40"/>
+      <w:bookmarkEnd w:id="41"/>
     </w:p>
     <w:tbl>
       <w:tblPr>
@@ -14110,7 +14204,7 @@
                 <w:lang w:val="it-CH"/>
               </w:rPr>
             </w:pPr>
-            <w:bookmarkStart w:id="44" w:name="_Toc461179225"/>
+            <w:bookmarkStart w:id="42" w:name="_Toc461179225"/>
             <w:r>
               <w:rPr>
                 <w:b/>
@@ -24376,7 +24470,7 @@
           <w:lang w:val="it-CH"/>
         </w:rPr>
       </w:pPr>
-      <w:bookmarkStart w:id="45" w:name="_Toc161953142"/>
+      <w:bookmarkStart w:id="43" w:name="_Toc161953142"/>
       <w:r>
         <w:rPr>
           <w:lang w:val="it-CH"/>
@@ -24384,8 +24478,8 @@
         <w:lastRenderedPageBreak/>
         <w:t>Risultati test</w:t>
       </w:r>
-      <w:bookmarkEnd w:id="44"/>
-      <w:bookmarkEnd w:id="45"/>
+      <w:bookmarkEnd w:id="42"/>
+      <w:bookmarkEnd w:id="43"/>
     </w:p>
     <w:p>
       <w:r>
@@ -25075,39 +25169,39 @@
           <w:lang w:val="it-CH"/>
         </w:rPr>
       </w:pPr>
-      <w:bookmarkStart w:id="46" w:name="_Toc461179226"/>
-      <w:bookmarkStart w:id="47" w:name="_Toc161953143"/>
+      <w:bookmarkStart w:id="44" w:name="_Toc461179226"/>
+      <w:bookmarkStart w:id="45" w:name="_Toc161953143"/>
       <w:r>
         <w:rPr>
           <w:lang w:val="it-CH"/>
         </w:rPr>
         <w:t>Mancanze/limitazioni conosciute</w:t>
+      </w:r>
+      <w:bookmarkEnd w:id="44"/>
+      <w:bookmarkEnd w:id="45"/>
+    </w:p>
+    <w:p>
+      <w:r>
+        <w:t>Descrizione con motivazione di eventuali elementi mancanti o non completamente implementati, al di fuori dei test case. Non devono essere riportati gli errori e i problemi riscontrati e poi risolti durante il progetto.</w:t>
+      </w:r>
+    </w:p>
+    <w:p>
+      <w:r>
+        <w:br w:type="page"/>
+      </w:r>
+    </w:p>
+    <w:p>
+      <w:pPr>
+        <w:pStyle w:val="Titolo1"/>
+      </w:pPr>
+      <w:bookmarkStart w:id="46" w:name="_Toc461179227"/>
+      <w:bookmarkStart w:id="47" w:name="_Toc161953144"/>
+      <w:r>
+        <w:lastRenderedPageBreak/>
+        <w:t>Consuntivo</w:t>
       </w:r>
       <w:bookmarkEnd w:id="46"/>
       <w:bookmarkEnd w:id="47"/>
-    </w:p>
-    <w:p>
-      <w:r>
-        <w:t>Descrizione con motivazione di eventuali elementi mancanti o non completamente implementati, al di fuori dei test case. Non devono essere riportati gli errori e i problemi riscontrati e poi risolti durante il progetto.</w:t>
-      </w:r>
-    </w:p>
-    <w:p>
-      <w:r>
-        <w:br w:type="page"/>
-      </w:r>
-    </w:p>
-    <w:p>
-      <w:pPr>
-        <w:pStyle w:val="Titolo1"/>
-      </w:pPr>
-      <w:bookmarkStart w:id="48" w:name="_Toc461179227"/>
-      <w:bookmarkStart w:id="49" w:name="_Toc161953144"/>
-      <w:r>
-        <w:lastRenderedPageBreak/>
-        <w:t>Consuntivo</w:t>
-      </w:r>
-      <w:bookmarkEnd w:id="48"/>
-      <w:bookmarkEnd w:id="49"/>
     </w:p>
     <w:p>
       <w:r>
@@ -25332,18 +25426,31 @@
       <w:pPr>
         <w:pStyle w:val="Didascalia"/>
       </w:pPr>
-      <w:bookmarkStart w:id="50" w:name="_Toc124775988"/>
+      <w:bookmarkStart w:id="48" w:name="_Toc124775988"/>
       <w:r>
         <w:t xml:space="preserve">Figura </w:t>
       </w:r>
-      <w:fldSimple w:instr=" SEQ Figura \* ARABIC ">
-        <w:r>
-          <w:rPr>
-            <w:noProof/>
-          </w:rPr>
-          <w:t>10</w:t>
-        </w:r>
-      </w:fldSimple>
+      <w:r>
+        <w:fldChar w:fldCharType="begin"/>
+      </w:r>
+      <w:r>
+        <w:instrText xml:space="preserve"> SEQ Figura \* ARABIC </w:instrText>
+      </w:r>
+      <w:r>
+        <w:fldChar w:fldCharType="separate"/>
+      </w:r>
+      <w:r>
+        <w:rPr>
+          <w:noProof/>
+        </w:rPr>
+        <w:t>10</w:t>
+      </w:r>
+      <w:r>
+        <w:rPr>
+          <w:noProof/>
+        </w:rPr>
+        <w:fldChar w:fldCharType="end"/>
+      </w:r>
       <w:r>
         <w:t xml:space="preserve"> </w:t>
       </w:r>
@@ -25358,7 +25465,7 @@
       <w:r>
         <w:t xml:space="preserve"> consuntivo</w:t>
       </w:r>
-      <w:bookmarkEnd w:id="50"/>
+      <w:bookmarkEnd w:id="48"/>
     </w:p>
     <w:p>
       <w:pPr>
@@ -25377,21 +25484,44 @@
       <w:pPr>
         <w:pStyle w:val="Titolo1"/>
       </w:pPr>
-      <w:bookmarkStart w:id="51" w:name="_Toc461179228"/>
-      <w:bookmarkStart w:id="52" w:name="_Toc161953145"/>
+      <w:bookmarkStart w:id="49" w:name="_Toc461179228"/>
+      <w:bookmarkStart w:id="50" w:name="_Toc161953145"/>
       <w:r>
         <w:lastRenderedPageBreak/>
         <w:t>Conclusioni</w:t>
+      </w:r>
+      <w:bookmarkEnd w:id="49"/>
+      <w:bookmarkEnd w:id="50"/>
+    </w:p>
+    <w:p>
+      <w:r>
+        <w:t>Quali sono le implicazioni della mia soluzione? Che impatto avrà? Cambierà il mondo? È un successo importante? È solo un’aggiunta marginale o è semplicemente servita per scoprire che questo percorso è stato una perdita di tempo? I risultati ottenuti sono generali, facilmente generalizzabili o sono specifici di un caso particolare? ecc</w:t>
+      </w:r>
+      <w:r>
+        <w:t>.</w:t>
+      </w:r>
+    </w:p>
+    <w:p>
+      <w:pPr>
+        <w:pStyle w:val="Titolo2"/>
+        <w:rPr>
+          <w:lang w:val="it-CH"/>
+        </w:rPr>
+      </w:pPr>
+      <w:bookmarkStart w:id="51" w:name="_Toc461179229"/>
+      <w:bookmarkStart w:id="52" w:name="_Toc161953146"/>
+      <w:r>
+        <w:rPr>
+          <w:lang w:val="it-CH"/>
+        </w:rPr>
+        <w:t>Sviluppi futuri</w:t>
       </w:r>
       <w:bookmarkEnd w:id="51"/>
       <w:bookmarkEnd w:id="52"/>
     </w:p>
     <w:p>
       <w:r>
-        <w:t>Quali sono le implicazioni della mia soluzione? Che impatto avrà? Cambierà il mondo? È un successo importante? È solo un’aggiunta marginale o è semplicemente servita per scoprire che questo percorso è stato una perdita di tempo? I risultati ottenuti sono generali, facilmente generalizzabili o sono specifici di un caso particolare? ecc</w:t>
-      </w:r>
-      <w:r>
-        <w:t>.</w:t>
+        <w:t>Migliorie o estensioni che possono essere sviluppate sul prodotto.</w:t>
       </w:r>
     </w:p>
     <w:p>
@@ -25401,86 +25531,139 @@
           <w:lang w:val="it-CH"/>
         </w:rPr>
       </w:pPr>
-      <w:bookmarkStart w:id="53" w:name="_Toc461179229"/>
-      <w:bookmarkStart w:id="54" w:name="_Toc161953146"/>
+      <w:bookmarkStart w:id="53" w:name="_Toc461179230"/>
+      <w:bookmarkStart w:id="54" w:name="_Toc161953147"/>
       <w:r>
         <w:rPr>
           <w:lang w:val="it-CH"/>
         </w:rPr>
-        <w:t>Sviluppi futuri</w:t>
+        <w:t>Considerazioni personali</w:t>
       </w:r>
       <w:bookmarkEnd w:id="53"/>
       <w:bookmarkEnd w:id="54"/>
     </w:p>
     <w:p>
       <w:r>
-        <w:t>Migliorie o estensioni che possono essere sviluppate sul prodotto.</w:t>
+        <w:t>Cosa ho imparato in questo progetto? ecc</w:t>
+      </w:r>
+      <w:r>
+        <w:t>.</w:t>
+      </w:r>
+    </w:p>
+    <w:p/>
+    <w:p>
+      <w:pPr>
+        <w:rPr>
+          <w:b/>
+        </w:rPr>
+      </w:pPr>
+      <w:bookmarkStart w:id="55" w:name="_Toc461179231"/>
+      <w:r>
+        <w:br w:type="page"/>
       </w:r>
     </w:p>
     <w:p>
       <w:pPr>
-        <w:pStyle w:val="Titolo2"/>
-        <w:rPr>
-          <w:lang w:val="it-CH"/>
-        </w:rPr>
-      </w:pPr>
-      <w:bookmarkStart w:id="55" w:name="_Toc461179230"/>
-      <w:bookmarkStart w:id="56" w:name="_Toc161953147"/>
-      <w:r>
-        <w:rPr>
-          <w:lang w:val="it-CH"/>
-        </w:rPr>
-        <w:t>Considerazioni personali</w:t>
+        <w:pStyle w:val="Titolo1"/>
+      </w:pPr>
+      <w:bookmarkStart w:id="56" w:name="_Toc161953148"/>
+      <w:r>
+        <w:lastRenderedPageBreak/>
+        <w:t>Bibliografia</w:t>
       </w:r>
       <w:bookmarkEnd w:id="55"/>
       <w:bookmarkEnd w:id="56"/>
     </w:p>
     <w:p>
-      <w:r>
-        <w:t>Cosa ho imparato in questo progetto? ecc</w:t>
-      </w:r>
-      <w:r>
-        <w:t>.</w:t>
-      </w:r>
-    </w:p>
-    <w:p/>
-    <w:p>
-      <w:pPr>
-        <w:rPr>
-          <w:b/>
-        </w:rPr>
-      </w:pPr>
-      <w:bookmarkStart w:id="57" w:name="_Toc461179231"/>
-      <w:r>
-        <w:br w:type="page"/>
-      </w:r>
-    </w:p>
-    <w:p>
-      <w:pPr>
-        <w:pStyle w:val="Titolo1"/>
-      </w:pPr>
-      <w:bookmarkStart w:id="58" w:name="_Toc161953148"/>
-      <w:r>
-        <w:lastRenderedPageBreak/>
-        <w:t>Bibliografia</w:t>
+      <w:pPr>
+        <w:pStyle w:val="Titolo2"/>
+        <w:rPr>
+          <w:lang w:val="it-CH"/>
+        </w:rPr>
+      </w:pPr>
+      <w:bookmarkStart w:id="57" w:name="_Toc461179232"/>
+      <w:bookmarkStart w:id="58" w:name="_Toc161953149"/>
+      <w:r>
+        <w:rPr>
+          <w:lang w:val="it-CH"/>
+        </w:rPr>
+        <w:t>Bibliografia per articoli di riviste:</w:t>
       </w:r>
       <w:bookmarkEnd w:id="57"/>
       <w:bookmarkEnd w:id="58"/>
     </w:p>
     <w:p>
       <w:pPr>
+        <w:numPr>
+          <w:ilvl w:val="0"/>
+          <w:numId w:val="6"/>
+        </w:numPr>
+      </w:pPr>
+      <w:r>
+        <w:t>Cognome e nome (o iniziali) dell’autore o degli autori, o nome dell’organizzazione,</w:t>
+      </w:r>
+    </w:p>
+    <w:p>
+      <w:pPr>
+        <w:numPr>
+          <w:ilvl w:val="0"/>
+          <w:numId w:val="6"/>
+        </w:numPr>
+      </w:pPr>
+      <w:r>
+        <w:t>Titolo dell’articolo (tra virgolette),</w:t>
+      </w:r>
+    </w:p>
+    <w:p>
+      <w:pPr>
+        <w:numPr>
+          <w:ilvl w:val="0"/>
+          <w:numId w:val="6"/>
+        </w:numPr>
+      </w:pPr>
+      <w:r>
+        <w:t>Titolo della rivista (in italico),</w:t>
+      </w:r>
+    </w:p>
+    <w:p>
+      <w:pPr>
+        <w:numPr>
+          <w:ilvl w:val="0"/>
+          <w:numId w:val="6"/>
+        </w:numPr>
+      </w:pPr>
+      <w:r>
+        <w:t>Anno e numero</w:t>
+      </w:r>
+    </w:p>
+    <w:p>
+      <w:pPr>
+        <w:numPr>
+          <w:ilvl w:val="0"/>
+          <w:numId w:val="6"/>
+        </w:numPr>
+      </w:pPr>
+      <w:r>
+        <w:t>Pagina iniziale dell’articolo</w:t>
+      </w:r>
+      <w:r>
+        <w:t>.</w:t>
+      </w:r>
+    </w:p>
+    <w:p>
+      <w:pPr>
         <w:pStyle w:val="Titolo2"/>
         <w:rPr>
           <w:lang w:val="it-CH"/>
         </w:rPr>
       </w:pPr>
-      <w:bookmarkStart w:id="59" w:name="_Toc461179232"/>
-      <w:bookmarkStart w:id="60" w:name="_Toc161953149"/>
+      <w:bookmarkStart w:id="59" w:name="_Toc461179233"/>
+      <w:bookmarkStart w:id="60" w:name="_Toc161953150"/>
       <w:r>
         <w:rPr>
           <w:lang w:val="it-CH"/>
         </w:rPr>
-        <w:t>Bibliografia per articoli di riviste:</w:t>
+        <w:t>Bibliografia per libri</w:t>
       </w:r>
       <w:bookmarkEnd w:id="59"/>
       <w:bookmarkEnd w:id="60"/>
@@ -25489,7 +25672,7 @@
       <w:pPr>
         <w:numPr>
           <w:ilvl w:val="0"/>
-          <w:numId w:val="6"/>
+          <w:numId w:val="7"/>
         </w:numPr>
       </w:pPr>
       <w:r>
@@ -25500,63 +25683,76 @@
       <w:pPr>
         <w:numPr>
           <w:ilvl w:val="0"/>
-          <w:numId w:val="6"/>
+          <w:numId w:val="7"/>
         </w:numPr>
       </w:pPr>
       <w:r>
-        <w:t>Titolo dell’articolo (tra virgolette),</w:t>
+        <w:t>Titolo del libro (in italico),</w:t>
       </w:r>
     </w:p>
     <w:p>
       <w:pPr>
         <w:numPr>
           <w:ilvl w:val="0"/>
-          <w:numId w:val="6"/>
+          <w:numId w:val="7"/>
         </w:numPr>
       </w:pPr>
-      <w:r>
-        <w:t>Titolo della rivista (in italico),</w:t>
+      <w:proofErr w:type="spellStart"/>
+      <w:r>
+        <w:t>ev</w:t>
+      </w:r>
+      <w:proofErr w:type="spellEnd"/>
+      <w:r>
+        <w:t>. Numero di edizione,</w:t>
       </w:r>
     </w:p>
     <w:p>
       <w:pPr>
         <w:numPr>
           <w:ilvl w:val="0"/>
-          <w:numId w:val="6"/>
+          <w:numId w:val="7"/>
         </w:numPr>
       </w:pPr>
       <w:r>
-        <w:t>Anno e numero</w:t>
+        <w:t>Nome dell’editore,</w:t>
       </w:r>
     </w:p>
     <w:p>
       <w:pPr>
         <w:numPr>
           <w:ilvl w:val="0"/>
-          <w:numId w:val="6"/>
+          <w:numId w:val="7"/>
         </w:numPr>
       </w:pPr>
       <w:r>
-        <w:t>Pagina iniziale dell’articolo</w:t>
-      </w:r>
-      <w:r>
-        <w:t>.</w:t>
+        <w:t>Anno di pubblicazione,</w:t>
       </w:r>
     </w:p>
     <w:p>
       <w:pPr>
+        <w:numPr>
+          <w:ilvl w:val="0"/>
+          <w:numId w:val="7"/>
+        </w:numPr>
+      </w:pPr>
+      <w:r>
+        <w:t>ISBN.</w:t>
+      </w:r>
+    </w:p>
+    <w:p>
+      <w:pPr>
         <w:pStyle w:val="Titolo2"/>
         <w:rPr>
           <w:lang w:val="it-CH"/>
         </w:rPr>
       </w:pPr>
-      <w:bookmarkStart w:id="61" w:name="_Toc461179233"/>
-      <w:bookmarkStart w:id="62" w:name="_Toc161953150"/>
+      <w:bookmarkStart w:id="61" w:name="_Toc461179234"/>
+      <w:bookmarkStart w:id="62" w:name="_Toc161953151"/>
       <w:r>
         <w:rPr>
           <w:lang w:val="it-CH"/>
         </w:rPr>
-        <w:t>Bibliografia per libri</w:t>
+        <w:t>Sitografia</w:t>
       </w:r>
       <w:bookmarkEnd w:id="61"/>
       <w:bookmarkEnd w:id="62"/>
@@ -25565,90 +25761,20 @@
       <w:pPr>
         <w:numPr>
           <w:ilvl w:val="0"/>
-          <w:numId w:val="7"/>
+          <w:numId w:val="9"/>
         </w:numPr>
       </w:pPr>
       <w:r>
-        <w:t>Cognome e nome (o iniziali) dell’autore o degli autori, o nome dell’organizzazione,</w:t>
-      </w:r>
-    </w:p>
-    <w:p>
-      <w:pPr>
-        <w:numPr>
-          <w:ilvl w:val="0"/>
-          <w:numId w:val="7"/>
-        </w:numPr>
-      </w:pPr>
-      <w:r>
-        <w:t>Titolo del libro (in italico),</w:t>
-      </w:r>
-    </w:p>
-    <w:p>
-      <w:pPr>
-        <w:numPr>
-          <w:ilvl w:val="0"/>
-          <w:numId w:val="7"/>
-        </w:numPr>
-      </w:pPr>
+        <w:t xml:space="preserve">URL del sito (se troppo lungo solo dominio, </w:t>
+      </w:r>
       <w:proofErr w:type="spellStart"/>
       <w:r>
-        <w:t>ev</w:t>
+        <w:t>evt</w:t>
       </w:r>
       <w:proofErr w:type="spellEnd"/>
       <w:r>
-        <w:t>. Numero di edizione,</w:t>
-      </w:r>
-    </w:p>
-    <w:p>
-      <w:pPr>
-        <w:numPr>
-          <w:ilvl w:val="0"/>
-          <w:numId w:val="7"/>
-        </w:numPr>
-      </w:pPr>
-      <w:r>
-        <w:t>Nome dell’editore,</w:t>
-      </w:r>
-    </w:p>
-    <w:p>
-      <w:pPr>
-        <w:numPr>
-          <w:ilvl w:val="0"/>
-          <w:numId w:val="7"/>
-        </w:numPr>
-      </w:pPr>
-      <w:r>
-        <w:t>Anno di pubblicazione,</w:t>
-      </w:r>
-    </w:p>
-    <w:p>
-      <w:pPr>
-        <w:numPr>
-          <w:ilvl w:val="0"/>
-          <w:numId w:val="7"/>
-        </w:numPr>
-      </w:pPr>
-      <w:r>
-        <w:t>ISBN.</w:t>
-      </w:r>
-    </w:p>
-    <w:p>
-      <w:pPr>
-        <w:pStyle w:val="Titolo2"/>
-        <w:rPr>
-          <w:lang w:val="it-CH"/>
-        </w:rPr>
-      </w:pPr>
-      <w:bookmarkStart w:id="63" w:name="_Toc461179234"/>
-      <w:bookmarkStart w:id="64" w:name="_Toc161953151"/>
-      <w:r>
-        <w:rPr>
-          <w:lang w:val="it-CH"/>
-        </w:rPr>
-        <w:t>Sitografia</w:t>
-      </w:r>
-      <w:bookmarkEnd w:id="63"/>
-      <w:bookmarkEnd w:id="64"/>
+        <w:t xml:space="preserve"> completo nel diario),</w:t>
+      </w:r>
     </w:p>
     <w:p>
       <w:pPr>
@@ -25658,15 +25784,7 @@
         </w:numPr>
       </w:pPr>
       <w:r>
-        <w:t xml:space="preserve">URL del sito (se troppo lungo solo dominio, </w:t>
-      </w:r>
-      <w:proofErr w:type="spellStart"/>
-      <w:r>
-        <w:t>evt</w:t>
-      </w:r>
-      <w:proofErr w:type="spellEnd"/>
-      <w:r>
-        <w:t xml:space="preserve"> completo nel diario),</w:t>
+        <w:t>Eventuale titolo della pagina (in italico),</w:t>
       </w:r>
     </w:p>
     <w:p>
@@ -25677,17 +25795,6 @@
         </w:numPr>
       </w:pPr>
       <w:r>
-        <w:t>Eventuale titolo della pagina (in italico),</w:t>
-      </w:r>
-    </w:p>
-    <w:p>
-      <w:pPr>
-        <w:numPr>
-          <w:ilvl w:val="0"/>
-          <w:numId w:val="9"/>
-        </w:numPr>
-      </w:pPr>
-      <w:r>
         <w:t>Data di consultazione (GG-MM-AAAA).</w:t>
       </w:r>
     </w:p>
@@ -25747,7 +25854,7 @@
           <w:lang w:val="en-US"/>
         </w:rPr>
       </w:pPr>
-      <w:bookmarkStart w:id="65" w:name="_Toc461179235"/>
+      <w:bookmarkStart w:id="63" w:name="_Toc461179235"/>
     </w:p>
     <w:p>
       <w:pPr>
@@ -25770,12 +25877,12 @@
       <w:pPr>
         <w:pStyle w:val="Titolo1"/>
       </w:pPr>
-      <w:bookmarkStart w:id="66" w:name="_Toc161953152"/>
+      <w:bookmarkStart w:id="64" w:name="_Toc161953152"/>
       <w:r>
         <w:lastRenderedPageBreak/>
         <w:t>Glossario</w:t>
       </w:r>
-      <w:bookmarkEnd w:id="66"/>
+      <w:bookmarkEnd w:id="64"/>
     </w:p>
     <w:tbl>
       <w:tblPr>
@@ -25948,11 +26055,11 @@
       <w:pPr>
         <w:pStyle w:val="Titolo1"/>
       </w:pPr>
-      <w:bookmarkStart w:id="67" w:name="_Toc161953153"/>
+      <w:bookmarkStart w:id="65" w:name="_Toc161953153"/>
       <w:r>
         <w:t>Indice delle figure</w:t>
       </w:r>
-      <w:bookmarkEnd w:id="67"/>
+      <w:bookmarkEnd w:id="65"/>
     </w:p>
     <w:p>
       <w:pPr>
@@ -26011,6 +26118,12 @@
             <w:noProof/>
             <w:webHidden/>
           </w:rPr>
+        </w:r>
+        <w:r>
+          <w:rPr>
+            <w:noProof/>
+            <w:webHidden/>
+          </w:rPr>
           <w:fldChar w:fldCharType="separate"/>
         </w:r>
         <w:r>
@@ -26074,6 +26187,12 @@
             <w:webHidden/>
           </w:rPr>
           <w:instrText xml:space="preserve"> PAGEREF _Toc124775985 \h </w:instrText>
+        </w:r>
+        <w:r>
+          <w:rPr>
+            <w:noProof/>
+            <w:webHidden/>
+          </w:rPr>
         </w:r>
         <w:r>
           <w:rPr>
@@ -26326,12 +26445,12 @@
       <w:pPr>
         <w:pStyle w:val="Titolo1"/>
       </w:pPr>
-      <w:bookmarkStart w:id="68" w:name="_Toc161953154"/>
+      <w:bookmarkStart w:id="66" w:name="_Toc161953154"/>
       <w:r>
         <w:t>Allegati</w:t>
       </w:r>
-      <w:bookmarkEnd w:id="65"/>
-      <w:bookmarkEnd w:id="68"/>
+      <w:bookmarkEnd w:id="63"/>
+      <w:bookmarkEnd w:id="66"/>
     </w:p>
     <w:p>
       <w:r>
@@ -34268,11 +34387,7 @@
       <w:pBdr>
         <w:bottom w:val="single" w:sz="2" w:space="1" w:color="7F7F7F" w:themeColor="text1" w:themeTint="80"/>
       </w:pBdr>
-      <w:tabs>
-        <w:tab w:val="clear" w:pos="432"/>
-      </w:tabs>
       <w:spacing w:before="240" w:after="240"/>
-      <w:ind w:left="567" w:hanging="578"/>
       <w:outlineLvl w:val="0"/>
     </w:pPr>
     <w:rPr>
@@ -34335,11 +34450,7 @@
         <w:ilvl w:val="3"/>
         <w:numId w:val="1"/>
       </w:numPr>
-      <w:tabs>
-        <w:tab w:val="clear" w:pos="1573"/>
-      </w:tabs>
       <w:spacing w:before="240" w:after="240"/>
-      <w:ind w:left="864"/>
       <w:outlineLvl w:val="3"/>
     </w:pPr>
     <w:rPr>
@@ -35142,7 +35253,7 @@
 </file>
 
 <file path=customXml/itemProps1.xml><?xml version="1.0" encoding="utf-8"?>
-<ds:datastoreItem xmlns:ds="http://schemas.openxmlformats.org/officeDocument/2006/customXml" ds:itemID="{7CCF63D9-5C27-4024-9BEB-8DB915141EAF}">
+<ds:datastoreItem xmlns:ds="http://schemas.openxmlformats.org/officeDocument/2006/customXml" ds:itemID="{B200DFA9-B71B-404A-BC50-4C800BB223EA}">
   <ds:schemaRefs>
     <ds:schemaRef ds:uri="http://schemas.openxmlformats.org/officeDocument/2006/bibliography"/>
   </ds:schemaRefs>

</xml_diff>